<commit_message>
merged and updated comments
</commit_message>
<xml_diff>
--- a/TestPlan_DeLaCruzBianca_v02.docx
+++ b/TestPlan_DeLaCruzBianca_v02.docx
@@ -343,10 +343,21 @@
         <w:t xml:space="preserve"> </w:t>
       </w:r>
       <w:r>
-        <w:t>N/A</w:t>
+        <w:t>N</w:t>
+      </w:r>
+      <w:commentRangeStart w:id="17"/>
+      <w:r>
+        <w:t>/A</w:t>
       </w:r>
       <w:r>
         <w:tab/>
+      </w:r>
+      <w:commentRangeEnd w:id="17"/>
+      <w:r>
+        <w:rPr>
+          <w:rStyle w:val="CommentReference"/>
+        </w:rPr>
+        <w:commentReference w:id="17"/>
       </w:r>
     </w:p>
     <w:p>
@@ -392,17 +403,17 @@
       <w:pPr>
         <w:pStyle w:val="DocControlHeading2"/>
       </w:pPr>
-      <w:bookmarkStart w:id="17" w:name="_Toc461626767"/>
-      <w:bookmarkStart w:id="18" w:name="_Toc461628997"/>
-      <w:bookmarkStart w:id="19" w:name="_Toc461632039"/>
-      <w:bookmarkStart w:id="20" w:name="_Toc37896824"/>
+      <w:bookmarkStart w:id="18" w:name="_Toc461626767"/>
+      <w:bookmarkStart w:id="19" w:name="_Toc461628997"/>
+      <w:bookmarkStart w:id="20" w:name="_Toc461632039"/>
+      <w:bookmarkStart w:id="21" w:name="_Toc37896824"/>
       <w:r>
         <w:t>Change Summary</w:t>
       </w:r>
-      <w:bookmarkEnd w:id="17"/>
       <w:bookmarkEnd w:id="18"/>
       <w:bookmarkEnd w:id="19"/>
       <w:bookmarkEnd w:id="20"/>
+      <w:bookmarkEnd w:id="21"/>
     </w:p>
     <w:p>
       <w:pPr>
@@ -654,8 +665,22 @@
     </w:p>
     <w:p>
       <w:pPr>
+        <w:tabs>
+          <w:tab w:val="left" w:pos="6084"/>
+        </w:tabs>
         <w:ind w:left="144"/>
       </w:pPr>
+      <w:r>
+        <w:tab/>
+      </w:r>
+      <w:commentRangeStart w:id="22"/>
+      <w:commentRangeEnd w:id="22"/>
+      <w:r>
+        <w:rPr>
+          <w:rStyle w:val="CommentReference"/>
+        </w:rPr>
+        <w:commentReference w:id="22"/>
+      </w:r>
     </w:p>
     <w:p>
       <w:pPr>
@@ -5297,12 +5322,12 @@
       <w:pPr>
         <w:pStyle w:val="Heading1"/>
       </w:pPr>
-      <w:bookmarkStart w:id="21" w:name="_Toc37896825"/>
+      <w:bookmarkStart w:id="23" w:name="_Toc37896825"/>
       <w:r>
         <w:lastRenderedPageBreak/>
         <w:t>Introduction</w:t>
       </w:r>
-      <w:bookmarkEnd w:id="21"/>
+      <w:bookmarkEnd w:id="23"/>
     </w:p>
     <w:p/>
     <w:p>
@@ -5347,11 +5372,11 @@
       <w:pPr>
         <w:pStyle w:val="Heading2"/>
       </w:pPr>
-      <w:bookmarkStart w:id="22" w:name="_Toc37896826"/>
+      <w:bookmarkStart w:id="24" w:name="_Toc37896826"/>
       <w:r>
         <w:t>Purpose</w:t>
       </w:r>
-      <w:bookmarkEnd w:id="22"/>
+      <w:bookmarkEnd w:id="24"/>
     </w:p>
     <w:p>
       <w:r>
@@ -5363,16 +5388,16 @@
       <w:r>
         <w:t>r. The purpose of this test plan is to cover a small portion of black box testing. This document contains an introduction of the test plan, test items and features, testing approach, test cases, and an appendix. This test plan</w:t>
       </w:r>
-      <w:commentRangeStart w:id="23"/>
+      <w:commentRangeStart w:id="25"/>
       <w:r>
         <w:t xml:space="preserve">  </w:t>
       </w:r>
-      <w:commentRangeEnd w:id="23"/>
+      <w:commentRangeEnd w:id="25"/>
       <w:r>
         <w:rPr>
           <w:rStyle w:val="CommentReference"/>
         </w:rPr>
-        <w:commentReference w:id="23"/>
+        <w:commentReference w:id="25"/>
       </w:r>
       <w:r>
         <w:t>follows more closely a system test plan that describes the system from the customer’s point of view</w:t>
@@ -5382,11 +5407,11 @@
       <w:pPr>
         <w:pStyle w:val="Heading2"/>
       </w:pPr>
-      <w:bookmarkStart w:id="24" w:name="_Toc37896827"/>
+      <w:bookmarkStart w:id="26" w:name="_Toc37896827"/>
       <w:r>
         <w:t>Scope</w:t>
       </w:r>
-      <w:bookmarkEnd w:id="24"/>
+      <w:bookmarkEnd w:id="26"/>
     </w:p>
     <w:p>
       <w:r>
@@ -5397,11 +5422,11 @@
       <w:pPr>
         <w:pStyle w:val="Heading2"/>
       </w:pPr>
-      <w:bookmarkStart w:id="25" w:name="_Toc37896828"/>
+      <w:bookmarkStart w:id="27" w:name="_Toc37896828"/>
       <w:r>
         <w:t>System Overview</w:t>
       </w:r>
-      <w:bookmarkEnd w:id="25"/>
+      <w:bookmarkEnd w:id="27"/>
     </w:p>
     <w:p>
       <w:pPr>
@@ -5430,11 +5455,11 @@
       <w:pPr>
         <w:pStyle w:val="Heading2"/>
       </w:pPr>
-      <w:bookmarkStart w:id="26" w:name="_Toc37896829"/>
+      <w:bookmarkStart w:id="28" w:name="_Toc37896829"/>
       <w:r>
         <w:t>Suspension and Exit Criteria</w:t>
       </w:r>
-      <w:bookmarkEnd w:id="26"/>
+      <w:bookmarkEnd w:id="28"/>
     </w:p>
     <w:p>
       <w:r>
@@ -5448,11 +5473,11 @@
       <w:pPr>
         <w:pStyle w:val="Heading2"/>
       </w:pPr>
-      <w:bookmarkStart w:id="27" w:name="_Toc37896830"/>
+      <w:bookmarkStart w:id="29" w:name="_Toc37896830"/>
       <w:r>
         <w:t>Document Overview</w:t>
       </w:r>
-      <w:bookmarkEnd w:id="27"/>
+      <w:bookmarkEnd w:id="29"/>
     </w:p>
     <w:p>
       <w:r>
@@ -5463,11 +5488,11 @@
       <w:pPr>
         <w:pStyle w:val="Heading2"/>
       </w:pPr>
-      <w:bookmarkStart w:id="28" w:name="_Toc37896831"/>
+      <w:bookmarkStart w:id="30" w:name="_Toc37896831"/>
       <w:r>
         <w:t>References</w:t>
       </w:r>
-      <w:bookmarkEnd w:id="28"/>
+      <w:bookmarkEnd w:id="30"/>
     </w:p>
     <w:p/>
     <w:p>
@@ -5505,13 +5530,30 @@
           <w:szCs w:val="20"/>
         </w:rPr>
       </w:pPr>
+      <w:commentRangeStart w:id="31"/>
       <w:r>
         <w:rPr>
           <w:rFonts w:ascii="Times New Roman" w:hAnsi="Times New Roman"/>
           <w:sz w:val="20"/>
           <w:szCs w:val="20"/>
         </w:rPr>
-        <w:t>TestPlanAssign040120.pptx</w:t>
+        <w:t>TestPlanAssign040120</w:t>
+      </w:r>
+      <w:commentRangeEnd w:id="31"/>
+      <w:r>
+        <w:rPr>
+          <w:rStyle w:val="CommentReference"/>
+          <w:rFonts w:ascii="Times New Roman" w:hAnsi="Times New Roman"/>
+        </w:rPr>
+        <w:commentReference w:id="31"/>
+      </w:r>
+      <w:r>
+        <w:rPr>
+          <w:rFonts w:ascii="Times New Roman" w:hAnsi="Times New Roman"/>
+          <w:sz w:val="20"/>
+          <w:szCs w:val="20"/>
+        </w:rPr>
+        <w:t>.pptx</w:t>
       </w:r>
     </w:p>
     <w:p>
@@ -5537,17 +5579,17 @@
         <w:pStyle w:val="Heading1"/>
         <w:pageBreakBefore w:val="0"/>
       </w:pPr>
-      <w:bookmarkStart w:id="29" w:name="_Toc227033591"/>
+      <w:bookmarkStart w:id="32" w:name="_Toc227033591"/>
       <w:r>
         <w:br w:type="page"/>
       </w:r>
-      <w:bookmarkStart w:id="30" w:name="_Toc37896832"/>
+      <w:bookmarkStart w:id="33" w:name="_Toc37896832"/>
       <w:r>
         <w:lastRenderedPageBreak/>
         <w:t>Test Items and Features</w:t>
       </w:r>
-      <w:bookmarkEnd w:id="29"/>
-      <w:bookmarkEnd w:id="30"/>
+      <w:bookmarkEnd w:id="32"/>
+      <w:bookmarkEnd w:id="33"/>
     </w:p>
     <w:p>
       <w:r>
@@ -5563,13 +5605,13 @@
         </w:numPr>
         <w:ind w:left="720"/>
       </w:pPr>
-      <w:bookmarkStart w:id="31" w:name="_Toc37236631"/>
-      <w:bookmarkStart w:id="32" w:name="_Toc37896833"/>
+      <w:bookmarkStart w:id="34" w:name="_Toc37236631"/>
+      <w:bookmarkStart w:id="35" w:name="_Toc37896833"/>
       <w:r>
         <w:t>Test Items</w:t>
       </w:r>
-      <w:bookmarkEnd w:id="31"/>
-      <w:bookmarkEnd w:id="32"/>
+      <w:bookmarkEnd w:id="34"/>
+      <w:bookmarkEnd w:id="35"/>
     </w:p>
     <w:p>
       <w:pPr>
@@ -5749,11 +5791,11 @@
         </w:numPr>
         <w:ind w:left="720"/>
       </w:pPr>
-      <w:bookmarkStart w:id="33" w:name="_Toc37896834"/>
+      <w:bookmarkStart w:id="36" w:name="_Toc37896834"/>
       <w:r>
         <w:t>Test Features</w:t>
       </w:r>
-      <w:bookmarkEnd w:id="33"/>
+      <w:bookmarkEnd w:id="36"/>
     </w:p>
     <w:p>
       <w:pPr>
@@ -5776,11 +5818,11 @@
       <w:pPr>
         <w:pStyle w:val="Heading3"/>
       </w:pPr>
-      <w:bookmarkStart w:id="34" w:name="_Toc37896835"/>
+      <w:bookmarkStart w:id="37" w:name="_Toc37896835"/>
       <w:r>
         <w:t>Data Base Edit Window</w:t>
       </w:r>
-      <w:bookmarkEnd w:id="34"/>
+      <w:bookmarkEnd w:id="37"/>
     </w:p>
     <w:p>
       <w:pPr>
@@ -5847,11 +5889,11 @@
       <w:pPr>
         <w:pStyle w:val="Heading3"/>
       </w:pPr>
-      <w:bookmarkStart w:id="35" w:name="_Toc37896836"/>
+      <w:bookmarkStart w:id="38" w:name="_Toc37896836"/>
       <w:r>
         <w:t>Data Table Display Window</w:t>
       </w:r>
-      <w:bookmarkEnd w:id="35"/>
+      <w:bookmarkEnd w:id="38"/>
     </w:p>
     <w:p>
       <w:pPr>
@@ -5935,12 +5977,12 @@
       <w:pPr>
         <w:pStyle w:val="Heading1"/>
       </w:pPr>
-      <w:bookmarkStart w:id="36" w:name="_Toc37896837"/>
+      <w:bookmarkStart w:id="39" w:name="_Toc37896837"/>
       <w:r>
         <w:lastRenderedPageBreak/>
         <w:t>Testing Approach</w:t>
       </w:r>
-      <w:bookmarkEnd w:id="36"/>
+      <w:bookmarkEnd w:id="39"/>
     </w:p>
     <w:p/>
     <w:p/>
@@ -5971,11 +6013,11 @@
         <w:pStyle w:val="Caption"/>
         <w:keepNext/>
       </w:pPr>
-      <w:bookmarkStart w:id="37" w:name="_Ref234215049"/>
+      <w:bookmarkStart w:id="40" w:name="_Ref234215049"/>
       <w:r>
         <w:t>Table 1: Test Plan</w:t>
       </w:r>
-      <w:bookmarkEnd w:id="37"/>
+      <w:bookmarkEnd w:id="40"/>
     </w:p>
     <w:tbl>
       <w:tblPr>
@@ -6024,7 +6066,27 @@
               <w:rPr>
                 <w:b/>
               </w:rPr>
-              <w:t>TEST SUITE &lt;Identifier&gt;</w:t>
+              <w:t>TEST SUITE &lt;</w:t>
+            </w:r>
+            <w:commentRangeStart w:id="41"/>
+            <w:r>
+              <w:rPr>
+                <w:b/>
+              </w:rPr>
+              <w:t>Identifier</w:t>
+            </w:r>
+            <w:commentRangeEnd w:id="41"/>
+            <w:r>
+              <w:rPr>
+                <w:rStyle w:val="CommentReference"/>
+              </w:rPr>
+              <w:commentReference w:id="41"/>
+            </w:r>
+            <w:r>
+              <w:rPr>
+                <w:b/>
+              </w:rPr>
+              <w:t>&gt;</w:t>
             </w:r>
           </w:p>
         </w:tc>
@@ -6204,7 +6266,21 @@
               <w:rPr>
                 <w:b/>
               </w:rPr>
-              <w:t>Medium</w:t>
+              <w:t>M</w:t>
+            </w:r>
+            <w:commentRangeStart w:id="42"/>
+            <w:r>
+              <w:rPr>
+                <w:b/>
+              </w:rPr>
+              <w:t>edium</w:t>
+            </w:r>
+            <w:commentRangeEnd w:id="42"/>
+            <w:r>
+              <w:rPr>
+                <w:rStyle w:val="CommentReference"/>
+              </w:rPr>
+              <w:commentReference w:id="42"/>
             </w:r>
           </w:p>
         </w:tc>
@@ -6490,49 +6566,57 @@
         </w:numPr>
         <w:ind w:left="576" w:hanging="360"/>
       </w:pPr>
+      <w:commentRangeStart w:id="43"/>
+      <w:commentRangeEnd w:id="43"/>
+      <w:r>
+        <w:rPr>
+          <w:rStyle w:val="CommentReference"/>
+        </w:rPr>
+        <w:commentReference w:id="43"/>
+      </w:r>
     </w:p>
     <w:p>
       <w:pPr>
         <w:pStyle w:val="Heading1"/>
       </w:pPr>
-      <w:bookmarkStart w:id="38" w:name="_Toc37896838"/>
-      <w:commentRangeStart w:id="39"/>
+      <w:bookmarkStart w:id="44" w:name="_Toc37896838"/>
+      <w:commentRangeStart w:id="45"/>
       <w:r>
         <w:lastRenderedPageBreak/>
         <w:t>Test</w:t>
       </w:r>
-      <w:commentRangeEnd w:id="39"/>
+      <w:commentRangeEnd w:id="45"/>
       <w:r>
         <w:rPr>
           <w:rStyle w:val="CommentReference"/>
           <w:b w:val="0"/>
           <w:kern w:val="0"/>
         </w:rPr>
-        <w:commentReference w:id="39"/>
+        <w:commentReference w:id="45"/>
       </w:r>
       <w:r>
         <w:t xml:space="preserve"> </w:t>
       </w:r>
-      <w:commentRangeStart w:id="40"/>
+      <w:commentRangeStart w:id="46"/>
       <w:r>
         <w:t>XX</w:t>
       </w:r>
-      <w:bookmarkEnd w:id="38"/>
-      <w:commentRangeEnd w:id="40"/>
+      <w:bookmarkEnd w:id="44"/>
+      <w:commentRangeEnd w:id="46"/>
       <w:r>
         <w:rPr>
           <w:rStyle w:val="CommentReference"/>
           <w:b w:val="0"/>
           <w:kern w:val="0"/>
         </w:rPr>
-        <w:commentReference w:id="40"/>
+        <w:commentReference w:id="46"/>
       </w:r>
     </w:p>
     <w:p>
       <w:pPr>
         <w:pStyle w:val="Heading2"/>
       </w:pPr>
-      <w:bookmarkStart w:id="41" w:name="_Toc37896839"/>
+      <w:bookmarkStart w:id="47" w:name="_Toc37896839"/>
       <w:r>
         <w:t>Test 1</w:t>
       </w:r>
@@ -6545,7 +6629,7 @@
       <w:r>
         <w:t>Open</w:t>
       </w:r>
-      <w:bookmarkEnd w:id="41"/>
+      <w:bookmarkEnd w:id="47"/>
     </w:p>
     <w:p>
       <w:r>
@@ -6632,7 +6716,21 @@
       </w:r>
       <w:proofErr w:type="gramEnd"/>
       <w:r>
-        <w:t xml:space="preserve"> and click File&gt;Open. The user will then browse </w:t>
+        <w:t xml:space="preserve"> and </w:t>
+      </w:r>
+      <w:commentRangeStart w:id="48"/>
+      <w:r>
+        <w:t>click</w:t>
+      </w:r>
+      <w:commentRangeEnd w:id="48"/>
+      <w:r>
+        <w:rPr>
+          <w:rStyle w:val="CommentReference"/>
+        </w:rPr>
+        <w:commentReference w:id="48"/>
+      </w:r>
+      <w:r>
+        <w:t xml:space="preserve"> File&gt;Open. The user will then browse </w:t>
       </w:r>
       <w:proofErr w:type="gramStart"/>
       <w:r>
@@ -6649,6 +6747,39 @@
     <w:p>
       <w:pPr>
         <w:pStyle w:val="Paragraph"/>
+      </w:pPr>
+    </w:p>
+    <w:p/>
+    <w:p/>
+    <w:p/>
+    <w:p/>
+    <w:p/>
+    <w:p/>
+    <w:p/>
+    <w:p/>
+    <w:p/>
+    <w:p/>
+    <w:p/>
+    <w:p/>
+    <w:p/>
+    <w:p/>
+    <w:p/>
+    <w:p/>
+    <w:p/>
+    <w:p/>
+    <w:p/>
+    <w:p/>
+    <w:p/>
+    <w:p/>
+    <w:p/>
+    <w:p>
+      <w:pPr>
+        <w:jc w:val="center"/>
+      </w:pPr>
+    </w:p>
+    <w:p/>
+    <w:p>
+      <w:pPr>
         <w:sectPr>
           <w:type w:val="continuous"/>
           <w:pgSz w:w="12240" w:h="15840" w:code="1"/>
@@ -6656,6 +6787,14 @@
           <w:cols w:space="720"/>
         </w:sectPr>
       </w:pPr>
+      <w:commentRangeStart w:id="49"/>
+      <w:commentRangeEnd w:id="49"/>
+      <w:r>
+        <w:rPr>
+          <w:rStyle w:val="CommentReference"/>
+        </w:rPr>
+        <w:commentReference w:id="49"/>
+      </w:r>
     </w:p>
     <w:p/>
     <w:tbl>
@@ -6691,19 +6830,19 @@
             <w:gridSpan w:val="4"/>
           </w:tcPr>
           <w:p>
-            <w:commentRangeStart w:id="42"/>
+            <w:commentRangeStart w:id="50"/>
             <w:r>
               <w:t xml:space="preserve">Test No.: </w:t>
             </w:r>
             <w:r>
               <w:t>1</w:t>
             </w:r>
-            <w:commentRangeEnd w:id="42"/>
+            <w:commentRangeEnd w:id="50"/>
             <w:r>
               <w:rPr>
                 <w:rStyle w:val="CommentReference"/>
               </w:rPr>
-              <w:commentReference w:id="42"/>
+              <w:commentReference w:id="50"/>
             </w:r>
           </w:p>
         </w:tc>
@@ -7111,13 +7250,30 @@
     <w:p/>
     <w:p/>
     <w:p/>
-    <w:p/>
+    <w:p>
+      <w:pPr>
+        <w:tabs>
+          <w:tab w:val="left" w:pos="7305"/>
+        </w:tabs>
+      </w:pPr>
+      <w:r>
+        <w:tab/>
+      </w:r>
+      <w:commentRangeStart w:id="51"/>
+      <w:commentRangeEnd w:id="51"/>
+      <w:r>
+        <w:rPr>
+          <w:rStyle w:val="CommentReference"/>
+        </w:rPr>
+        <w:commentReference w:id="51"/>
+      </w:r>
+    </w:p>
     <w:p/>
     <w:p>
       <w:pPr>
         <w:pStyle w:val="Heading2"/>
       </w:pPr>
-      <w:bookmarkStart w:id="43" w:name="_Toc37896840"/>
+      <w:bookmarkStart w:id="52" w:name="_Toc37896840"/>
       <w:r>
         <w:lastRenderedPageBreak/>
         <w:t>Test 2</w:t>
@@ -7131,7 +7287,7 @@
       <w:r>
         <w:t>Exit</w:t>
       </w:r>
-      <w:bookmarkEnd w:id="43"/>
+      <w:bookmarkEnd w:id="52"/>
     </w:p>
     <w:p/>
     <w:p>
@@ -7184,7 +7340,100 @@
       </w:r>
     </w:p>
     <w:p>
-      <w:pPr>
+      <w:r>
+        <w:t xml:space="preserve">The user will be required to have the provided .xml files. Then, the user shall </w:t>
+      </w:r>
+      <w:commentRangeStart w:id="53"/>
+      <w:r>
+        <w:t>execute</w:t>
+      </w:r>
+      <w:commentRangeEnd w:id="53"/>
+      <w:r>
+        <w:rPr>
+          <w:rStyle w:val="CommentReference"/>
+        </w:rPr>
+        <w:commentReference w:id="53"/>
+      </w:r>
+      <w:r>
+        <w:t xml:space="preserve">  dbEdit.jar and click File&gt;Open to browse for an .xml file, select </w:t>
+      </w:r>
+      <w:proofErr w:type="gramStart"/>
+      <w:r>
+        <w:t>it  and</w:t>
+      </w:r>
+      <w:proofErr w:type="gramEnd"/>
+      <w:r>
+        <w:t xml:space="preserve"> open. Finally, the user shall create one modification and click File&gt;</w:t>
+      </w:r>
+      <w:r>
+        <w:t>Exit</w:t>
+      </w:r>
+      <w:r>
+        <w:t xml:space="preserve"> without savings </w:t>
+      </w:r>
+      <w:commentRangeStart w:id="54"/>
+      <w:r>
+        <w:t>firs</w:t>
+      </w:r>
+      <w:r>
+        <w:t>t</w:t>
+      </w:r>
+      <w:commentRangeEnd w:id="54"/>
+      <w:r>
+        <w:rPr>
+          <w:rStyle w:val="CommentReference"/>
+        </w:rPr>
+        <w:commentReference w:id="54"/>
+      </w:r>
+      <w:r>
+        <w:t>.</w:t>
+      </w:r>
+    </w:p>
+    <w:p/>
+    <w:p/>
+    <w:p/>
+    <w:p/>
+    <w:p/>
+    <w:p/>
+    <w:p/>
+    <w:p/>
+    <w:p/>
+    <w:p/>
+    <w:p/>
+    <w:p/>
+    <w:p/>
+    <w:p/>
+    <w:p/>
+    <w:p/>
+    <w:p/>
+    <w:p/>
+    <w:p/>
+    <w:p/>
+    <w:p/>
+    <w:p/>
+    <w:p/>
+    <w:p/>
+    <w:p/>
+    <w:p/>
+    <w:p/>
+    <w:p/>
+    <w:p/>
+    <w:p/>
+    <w:p>
+      <w:pPr>
+        <w:tabs>
+          <w:tab w:val="left" w:pos="6450"/>
+        </w:tabs>
+      </w:pPr>
+      <w:r>
+        <w:tab/>
+      </w:r>
+    </w:p>
+    <w:p>
+      <w:pPr>
+        <w:tabs>
+          <w:tab w:val="left" w:pos="6450"/>
+        </w:tabs>
         <w:sectPr>
           <w:headerReference w:type="default" r:id="rId19"/>
           <w:footerReference w:type="default" r:id="rId20"/>
@@ -7195,27 +7444,15 @@
         </w:sectPr>
       </w:pPr>
       <w:r>
-        <w:t xml:space="preserve">The user will be required to have the provided .xml files. Then, the user shall </w:t>
-      </w:r>
-      <w:proofErr w:type="gramStart"/>
-      <w:r>
-        <w:t>execute  dbEdit.jar</w:t>
-      </w:r>
-      <w:proofErr w:type="gramEnd"/>
-      <w:r>
-        <w:t xml:space="preserve"> and click File&gt;Open to browse for an .xml file, select it  and open. Finally, the user shall create one modification and click File&gt;</w:t>
-      </w:r>
-      <w:r>
-        <w:t>Exit</w:t>
-      </w:r>
-      <w:r>
-        <w:t xml:space="preserve"> without savings firs</w:t>
-      </w:r>
-      <w:r>
-        <w:t>t</w:t>
-      </w:r>
-      <w:r>
-        <w:t>.</w:t>
+        <w:tab/>
+      </w:r>
+      <w:commentRangeStart w:id="55"/>
+      <w:commentRangeEnd w:id="55"/>
+      <w:r>
+        <w:rPr>
+          <w:rStyle w:val="CommentReference"/>
+        </w:rPr>
+        <w:commentReference w:id="55"/>
       </w:r>
     </w:p>
     <w:p>
@@ -7251,16 +7488,16 @@
           <w:cols w:space="720"/>
         </w:sectPr>
       </w:pPr>
-      <w:commentRangeStart w:id="44"/>
+      <w:commentRangeStart w:id="56"/>
       <w:r>
         <w:tab/>
       </w:r>
-      <w:commentRangeEnd w:id="44"/>
+      <w:commentRangeEnd w:id="56"/>
       <w:r>
         <w:rPr>
           <w:rStyle w:val="CommentReference"/>
         </w:rPr>
-        <w:commentReference w:id="44"/>
+        <w:commentReference w:id="56"/>
       </w:r>
     </w:p>
     <w:p/>
@@ -7297,19 +7534,19 @@
             <w:gridSpan w:val="4"/>
           </w:tcPr>
           <w:p>
-            <w:commentRangeStart w:id="45"/>
+            <w:commentRangeStart w:id="57"/>
             <w:r>
               <w:t xml:space="preserve">Test No.: </w:t>
             </w:r>
             <w:r>
               <w:t>2</w:t>
             </w:r>
-            <w:commentRangeEnd w:id="45"/>
+            <w:commentRangeEnd w:id="57"/>
             <w:r>
               <w:rPr>
                 <w:rStyle w:val="CommentReference"/>
               </w:rPr>
-              <w:commentReference w:id="45"/>
+              <w:commentReference w:id="57"/>
             </w:r>
           </w:p>
         </w:tc>
@@ -7506,8 +7743,16 @@
             <w:pPr>
               <w:jc w:val="center"/>
             </w:pPr>
+            <w:commentRangeStart w:id="58"/>
             <w:r>
               <w:t>1</w:t>
+            </w:r>
+            <w:commentRangeEnd w:id="58"/>
+            <w:r>
+              <w:rPr>
+                <w:rStyle w:val="CommentReference"/>
+              </w:rPr>
+              <w:commentReference w:id="58"/>
             </w:r>
           </w:p>
         </w:tc>
@@ -7708,16 +7953,16 @@
             <w:r>
               <w:t xml:space="preserve">This step will open the </w:t>
             </w:r>
-            <w:commentRangeStart w:id="46"/>
+            <w:commentRangeStart w:id="59"/>
             <w:r>
               <w:t xml:space="preserve">Data Table Display Window. </w:t>
             </w:r>
-            <w:commentRangeEnd w:id="46"/>
+            <w:commentRangeEnd w:id="59"/>
             <w:r>
               <w:rPr>
                 <w:rStyle w:val="CommentReference"/>
               </w:rPr>
-              <w:commentReference w:id="46"/>
+              <w:commentReference w:id="59"/>
             </w:r>
           </w:p>
           <w:p/>
@@ -7772,16 +8017,16 @@
             <w:r>
               <w:t xml:space="preserve"> </w:t>
             </w:r>
-            <w:commentRangeStart w:id="47"/>
+            <w:commentRangeStart w:id="60"/>
             <w:r>
               <w:t>search</w:t>
             </w:r>
-            <w:commentRangeEnd w:id="47"/>
+            <w:commentRangeEnd w:id="60"/>
             <w:r>
               <w:rPr>
                 <w:rStyle w:val="CommentReference"/>
               </w:rPr>
-              <w:commentReference w:id="47"/>
+              <w:commentReference w:id="60"/>
             </w:r>
             <w:r>
               <w:t xml:space="preserve"> for the item ‘0.’ Double </w:t>
@@ -7792,16 +8037,16 @@
             <w:r>
               <w:t xml:space="preserve"> it and </w:t>
             </w:r>
-            <w:commentRangeStart w:id="48"/>
+            <w:commentRangeStart w:id="61"/>
             <w:r>
               <w:t>replace it with the integer ’20</w:t>
             </w:r>
-            <w:commentRangeEnd w:id="48"/>
+            <w:commentRangeEnd w:id="61"/>
             <w:r>
               <w:rPr>
                 <w:rStyle w:val="CommentReference"/>
               </w:rPr>
-              <w:commentReference w:id="48"/>
+              <w:commentReference w:id="61"/>
             </w:r>
             <w:r>
               <w:t>’ without saving the changes.</w:t>
@@ -7846,8 +8091,19 @@
             <w:tcW w:w="1741" w:type="dxa"/>
           </w:tcPr>
           <w:p>
-            <w:r>
-              <w:t>None.</w:t>
+            <w:commentRangeStart w:id="62"/>
+            <w:r>
+              <w:t>None</w:t>
+            </w:r>
+            <w:commentRangeEnd w:id="62"/>
+            <w:r>
+              <w:rPr>
+                <w:rStyle w:val="CommentReference"/>
+              </w:rPr>
+              <w:commentReference w:id="62"/>
+            </w:r>
+            <w:r>
+              <w:t>.</w:t>
             </w:r>
           </w:p>
         </w:tc>
@@ -8031,14 +8287,14 @@
       <w:pPr>
         <w:pStyle w:val="Heading2"/>
       </w:pPr>
-      <w:bookmarkStart w:id="49" w:name="_Toc37896841"/>
+      <w:bookmarkStart w:id="63" w:name="_Toc37896841"/>
       <w:r>
         <w:t>Test 3</w:t>
       </w:r>
       <w:r>
         <w:t>: Search&gt;Find Files</w:t>
       </w:r>
-      <w:bookmarkEnd w:id="49"/>
+      <w:bookmarkEnd w:id="63"/>
     </w:p>
     <w:p/>
     <w:p>
@@ -8087,7 +8343,88 @@
       </w:r>
     </w:p>
     <w:p>
-      <w:pPr>
+      <w:r>
+        <w:t xml:space="preserve">The user will be required to have the provided .xml files. Then, the user shall </w:t>
+      </w:r>
+      <w:proofErr w:type="gramStart"/>
+      <w:r>
+        <w:t>execute  dbEdit.jar</w:t>
+      </w:r>
+      <w:proofErr w:type="gramEnd"/>
+      <w:r>
+        <w:t xml:space="preserve"> and click </w:t>
+      </w:r>
+      <w:r>
+        <w:t>Search</w:t>
+      </w:r>
+      <w:r>
+        <w:t>&gt;</w:t>
+      </w:r>
+      <w:r>
+        <w:t>Find</w:t>
+      </w:r>
+      <w:r>
+        <w:t xml:space="preserve"> </w:t>
+      </w:r>
+      <w:r>
+        <w:t xml:space="preserve">Files </w:t>
+      </w:r>
+      <w:r>
+        <w:t xml:space="preserve"> to browse for an .xml file, select it  and open. </w:t>
+      </w:r>
+    </w:p>
+    <w:p/>
+    <w:p/>
+    <w:p/>
+    <w:p/>
+    <w:p/>
+    <w:p>
+      <w:pPr>
+        <w:jc w:val="right"/>
+      </w:pPr>
+      <w:commentRangeStart w:id="64"/>
+      <w:commentRangeEnd w:id="64"/>
+      <w:r>
+        <w:rPr>
+          <w:rStyle w:val="CommentReference"/>
+        </w:rPr>
+        <w:commentReference w:id="64"/>
+      </w:r>
+    </w:p>
+    <w:p/>
+    <w:p/>
+    <w:p/>
+    <w:p/>
+    <w:p/>
+    <w:p/>
+    <w:p/>
+    <w:p/>
+    <w:p/>
+    <w:p>
+      <w:commentRangeStart w:id="65"/>
+      <w:commentRangeEnd w:id="65"/>
+      <w:r>
+        <w:rPr>
+          <w:rStyle w:val="CommentReference"/>
+        </w:rPr>
+        <w:commentReference w:id="65"/>
+      </w:r>
+    </w:p>
+    <w:p>
+      <w:pPr>
+        <w:tabs>
+          <w:tab w:val="left" w:pos="7260"/>
+        </w:tabs>
+      </w:pPr>
+      <w:r>
+        <w:tab/>
+      </w:r>
+    </w:p>
+    <w:p>
+      <w:pPr>
+        <w:tabs>
+          <w:tab w:val="left" w:pos="7260"/>
+        </w:tabs>
         <w:sectPr>
           <w:headerReference w:type="default" r:id="rId28"/>
           <w:footerReference w:type="default" r:id="rId29"/>
@@ -8098,33 +8435,7 @@
         </w:sectPr>
       </w:pPr>
       <w:r>
-        <w:t xml:space="preserve">The user will be required to have the provided .xml files. Then, the user shall </w:t>
-      </w:r>
-      <w:proofErr w:type="gramStart"/>
-      <w:r>
-        <w:t>execute  dbEdit.jar</w:t>
-      </w:r>
-      <w:proofErr w:type="gramEnd"/>
-      <w:r>
-        <w:t xml:space="preserve"> and click </w:t>
-      </w:r>
-      <w:r>
-        <w:t>Search</w:t>
-      </w:r>
-      <w:r>
-        <w:t>&gt;</w:t>
-      </w:r>
-      <w:r>
-        <w:t>Find</w:t>
-      </w:r>
-      <w:r>
-        <w:t xml:space="preserve"> </w:t>
-      </w:r>
-      <w:r>
-        <w:t xml:space="preserve">Files </w:t>
-      </w:r>
-      <w:r>
-        <w:t xml:space="preserve"> to browse for an .xml file, select it  and open. </w:t>
+        <w:tab/>
       </w:r>
     </w:p>
     <w:p/>
@@ -8161,19 +8472,19 @@
             <w:gridSpan w:val="4"/>
           </w:tcPr>
           <w:p>
-            <w:commentRangeStart w:id="50"/>
+            <w:commentRangeStart w:id="66"/>
             <w:r>
               <w:t xml:space="preserve">Test No.: </w:t>
             </w:r>
             <w:r>
               <w:t>3</w:t>
             </w:r>
-            <w:commentRangeEnd w:id="50"/>
+            <w:commentRangeEnd w:id="66"/>
             <w:r>
               <w:rPr>
                 <w:rStyle w:val="CommentReference"/>
               </w:rPr>
-              <w:commentReference w:id="50"/>
+              <w:commentReference w:id="66"/>
             </w:r>
           </w:p>
         </w:tc>
@@ -8483,16 +8794,16 @@
             <w:r>
               <w:t>“</w:t>
             </w:r>
-            <w:commentRangeStart w:id="51"/>
+            <w:commentRangeStart w:id="67"/>
             <w:r>
               <w:t>TEST_DB</w:t>
             </w:r>
-            <w:commentRangeEnd w:id="51"/>
+            <w:commentRangeEnd w:id="67"/>
             <w:r>
               <w:rPr>
                 <w:rStyle w:val="CommentReference"/>
               </w:rPr>
-              <w:commentReference w:id="51"/>
+              <w:commentReference w:id="67"/>
             </w:r>
             <w:r>
               <w:t>”</w:t>
@@ -8607,7 +8918,7 @@
       <w:pPr>
         <w:pStyle w:val="Heading2"/>
       </w:pPr>
-      <w:bookmarkStart w:id="52" w:name="_Toc37896842"/>
+      <w:bookmarkStart w:id="68" w:name="_Toc37896842"/>
       <w:r>
         <w:t xml:space="preserve">Test </w:t>
       </w:r>
@@ -8617,7 +8928,7 @@
       <w:r>
         <w:t>: File&gt;Save</w:t>
       </w:r>
-      <w:bookmarkEnd w:id="52"/>
+      <w:bookmarkEnd w:id="68"/>
     </w:p>
     <w:p/>
     <w:p>
@@ -8634,13 +8945,19 @@
       <w:r>
         <w:t xml:space="preserve">The objective of Test 4 is to ensure that when the user clicks File&gt;Save from the Data </w:t>
       </w:r>
-      <w:proofErr w:type="gramStart"/>
-      <w:r>
-        <w:t>table  Edit</w:t>
-      </w:r>
-      <w:proofErr w:type="gramEnd"/>
-      <w:r>
-        <w:t xml:space="preserve"> Window, </w:t>
+      <w:commentRangeStart w:id="69"/>
+      <w:r>
+        <w:t xml:space="preserve">table  </w:t>
+      </w:r>
+      <w:commentRangeEnd w:id="69"/>
+      <w:r>
+        <w:rPr>
+          <w:rStyle w:val="CommentReference"/>
+        </w:rPr>
+        <w:commentReference w:id="69"/>
+      </w:r>
+      <w:r>
+        <w:t xml:space="preserve">Edit Window, </w:t>
       </w:r>
       <w:r>
         <w:t>“On file save, the user is prompted to enter a new history entry.”</w:t>
@@ -8672,6 +8989,39 @@
         </w:rPr>
         <w:t>:</w:t>
       </w:r>
+    </w:p>
+    <w:p>
+      <w:r>
+        <w:t xml:space="preserve">The user will be required to have the provided .xml files. Then, the user shall </w:t>
+      </w:r>
+      <w:proofErr w:type="gramStart"/>
+      <w:r>
+        <w:t>execute  dbEdit.jar</w:t>
+      </w:r>
+      <w:proofErr w:type="gramEnd"/>
+      <w:r>
+        <w:t xml:space="preserve"> and click File&gt;Open to browse for an .xml file, select it  and open. Finally, the user shall create one modification and click File&gt;</w:t>
+      </w:r>
+      <w:commentRangeStart w:id="70"/>
+      <w:r>
+        <w:t>Save</w:t>
+      </w:r>
+      <w:commentRangeEnd w:id="70"/>
+      <w:r>
+        <w:rPr>
+          <w:rStyle w:val="CommentReference"/>
+        </w:rPr>
+        <w:commentReference w:id="70"/>
+      </w:r>
+      <w:r>
+        <w:t>.</w:t>
+      </w:r>
+    </w:p>
+    <w:p/>
+    <w:p>
+      <w:pPr>
+        <w:jc w:val="right"/>
+      </w:pPr>
     </w:p>
     <w:p>
       <w:pPr>
@@ -8685,17 +9035,6 @@
           <w:cols w:space="720"/>
         </w:sectPr>
       </w:pPr>
-      <w:r>
-        <w:t xml:space="preserve">The user will be required to have the provided .xml files. Then, the user shall </w:t>
-      </w:r>
-      <w:proofErr w:type="gramStart"/>
-      <w:r>
-        <w:t>execute  dbEdit.jar</w:t>
-      </w:r>
-      <w:proofErr w:type="gramEnd"/>
-      <w:r>
-        <w:t xml:space="preserve"> and click File&gt;Open to browse for an .xml file, select it  and open. Finally, the user shall create one modification and click File&gt;Save.</w:t>
-      </w:r>
     </w:p>
     <w:p>
       <w:pPr>
@@ -8712,6 +9051,31 @@
     <w:p>
       <w:pPr>
         <w:pStyle w:val="Paragraph"/>
+      </w:pPr>
+    </w:p>
+    <w:p>
+      <w:pPr>
+        <w:tabs>
+          <w:tab w:val="left" w:pos="6570"/>
+        </w:tabs>
+      </w:pPr>
+      <w:r>
+        <w:tab/>
+      </w:r>
+      <w:commentRangeStart w:id="71"/>
+      <w:commentRangeEnd w:id="71"/>
+      <w:r>
+        <w:rPr>
+          <w:rStyle w:val="CommentReference"/>
+        </w:rPr>
+        <w:commentReference w:id="71"/>
+      </w:r>
+    </w:p>
+    <w:p>
+      <w:pPr>
+        <w:tabs>
+          <w:tab w:val="left" w:pos="6570"/>
+        </w:tabs>
         <w:sectPr>
           <w:type w:val="continuous"/>
           <w:pgSz w:w="12240" w:h="15840" w:code="1"/>
@@ -8719,6 +9083,9 @@
           <w:cols w:space="720"/>
         </w:sectPr>
       </w:pPr>
+      <w:r>
+        <w:tab/>
+      </w:r>
     </w:p>
     <w:p/>
     <w:tbl>
@@ -8754,19 +9121,19 @@
             <w:gridSpan w:val="4"/>
           </w:tcPr>
           <w:p>
-            <w:commentRangeStart w:id="53"/>
+            <w:commentRangeStart w:id="72"/>
             <w:r>
               <w:t xml:space="preserve">Test No.: </w:t>
             </w:r>
             <w:r>
               <w:t>4</w:t>
             </w:r>
-            <w:commentRangeEnd w:id="53"/>
+            <w:commentRangeEnd w:id="72"/>
             <w:r>
               <w:rPr>
                 <w:rStyle w:val="CommentReference"/>
               </w:rPr>
-              <w:commentReference w:id="53"/>
+              <w:commentReference w:id="72"/>
             </w:r>
           </w:p>
         </w:tc>
@@ -9170,7 +9537,7 @@
             <w:tcW w:w="2644" w:type="dxa"/>
           </w:tcPr>
           <w:p>
-            <w:commentRangeStart w:id="54"/>
+            <w:commentRangeStart w:id="73"/>
             <w:r>
               <w:t xml:space="preserve">Under the column </w:t>
             </w:r>
@@ -9180,43 +9547,57 @@
             <w:r>
               <w:t xml:space="preserve"> </w:t>
             </w:r>
-            <w:commentRangeStart w:id="55"/>
+            <w:commentRangeStart w:id="74"/>
             <w:r>
               <w:t>search</w:t>
             </w:r>
-            <w:commentRangeEnd w:id="55"/>
+            <w:commentRangeEnd w:id="74"/>
             <w:r>
               <w:rPr>
                 <w:rStyle w:val="CommentReference"/>
               </w:rPr>
-              <w:commentReference w:id="55"/>
-            </w:r>
-            <w:r>
-              <w:t xml:space="preserve"> for the item ‘0.’ Double click it and </w:t>
-            </w:r>
-            <w:commentRangeStart w:id="56"/>
-            <w:r>
-              <w:t>replace it with the integer ’20</w:t>
-            </w:r>
-            <w:r>
-              <w:t>.</w:t>
-            </w:r>
-            <w:r>
-              <w:t>’</w:t>
-            </w:r>
-            <w:commentRangeEnd w:id="56"/>
+              <w:commentReference w:id="74"/>
+            </w:r>
+            <w:r>
+              <w:t xml:space="preserve"> for the item ‘0.’ </w:t>
+            </w:r>
+            <w:commentRangeStart w:id="75"/>
+            <w:r>
+              <w:t xml:space="preserve">Double </w:t>
+            </w:r>
+            <w:commentRangeEnd w:id="75"/>
             <w:r>
               <w:rPr>
                 <w:rStyle w:val="CommentReference"/>
               </w:rPr>
-              <w:commentReference w:id="56"/>
-            </w:r>
-            <w:commentRangeEnd w:id="54"/>
+              <w:commentReference w:id="75"/>
+            </w:r>
+            <w:r>
+              <w:t xml:space="preserve">click it and </w:t>
+            </w:r>
+            <w:commentRangeStart w:id="76"/>
+            <w:r>
+              <w:t>replace it with the integer ’20</w:t>
+            </w:r>
+            <w:r>
+              <w:t>.</w:t>
+            </w:r>
+            <w:r>
+              <w:t>’</w:t>
+            </w:r>
+            <w:commentRangeEnd w:id="76"/>
             <w:r>
               <w:rPr>
                 <w:rStyle w:val="CommentReference"/>
               </w:rPr>
-              <w:commentReference w:id="54"/>
+              <w:commentReference w:id="76"/>
+            </w:r>
+            <w:commentRangeEnd w:id="73"/>
+            <w:r>
+              <w:rPr>
+                <w:rStyle w:val="CommentReference"/>
+              </w:rPr>
+              <w:commentReference w:id="73"/>
             </w:r>
           </w:p>
         </w:tc>
@@ -9322,8 +9703,16 @@
             <w:tcW w:w="1717" w:type="dxa"/>
           </w:tcPr>
           <w:p>
+            <w:commentRangeStart w:id="77"/>
             <w:r>
               <w:t>None</w:t>
+            </w:r>
+            <w:commentRangeEnd w:id="77"/>
+            <w:r>
+              <w:rPr>
+                <w:rStyle w:val="CommentReference"/>
+              </w:rPr>
+              <w:commentReference w:id="77"/>
             </w:r>
           </w:p>
         </w:tc>
@@ -9359,7 +9748,18 @@
           <w:p/>
           <w:p>
             <w:r>
-              <w:t>Reference Appendix 8.4.2 to view action</w:t>
+              <w:t xml:space="preserve">Reference Appendix 8.4.2 to view </w:t>
+            </w:r>
+            <w:commentRangeStart w:id="78"/>
+            <w:r>
+              <w:t>action</w:t>
+            </w:r>
+            <w:commentRangeEnd w:id="78"/>
+            <w:r>
+              <w:rPr>
+                <w:rStyle w:val="CommentReference"/>
+              </w:rPr>
+              <w:commentReference w:id="78"/>
             </w:r>
             <w:r>
               <w:t>.</w:t>
@@ -9486,7 +9886,7 @@
       <w:pPr>
         <w:pStyle w:val="Heading2"/>
       </w:pPr>
-      <w:bookmarkStart w:id="57" w:name="_Toc37896843"/>
+      <w:bookmarkStart w:id="79" w:name="_Toc37896843"/>
       <w:r>
         <w:t xml:space="preserve">Test </w:t>
       </w:r>
@@ -9507,7 +9907,7 @@
       <w:r>
         <w:t xml:space="preserve"> Fit</w:t>
       </w:r>
-      <w:bookmarkEnd w:id="57"/>
+      <w:bookmarkEnd w:id="79"/>
     </w:p>
     <w:p/>
     <w:p>
@@ -9522,18 +9922,29 @@
         <w:t xml:space="preserve">Objective: </w:t>
       </w:r>
       <w:r>
-        <w:t xml:space="preserve">The objective of Test 5 is to ensure that when the user clicks File&gt;Print To Fit from the Data </w:t>
+        <w:t xml:space="preserve">The objective of Test 5 is to ensure that when the user clicks File&gt;Print </w:t>
       </w:r>
       <w:proofErr w:type="gramStart"/>
       <w:r>
+        <w:t>To</w:t>
+      </w:r>
+      <w:proofErr w:type="gramEnd"/>
+      <w:r>
+        <w:t xml:space="preserve"> Fit from the Data </w:t>
+      </w:r>
+      <w:commentRangeStart w:id="80"/>
+      <w:r>
         <w:t>Table</w:t>
       </w:r>
-      <w:r>
-        <w:t xml:space="preserve">  Edit</w:t>
-      </w:r>
-      <w:proofErr w:type="gramEnd"/>
-      <w:r>
-        <w:t xml:space="preserve"> Window, </w:t>
+      <w:commentRangeEnd w:id="80"/>
+      <w:r>
+        <w:rPr>
+          <w:rStyle w:val="CommentReference"/>
+        </w:rPr>
+        <w:commentReference w:id="80"/>
+      </w:r>
+      <w:r>
+        <w:t xml:space="preserve">  Edit Window, </w:t>
       </w:r>
       <w:r>
         <w:t>the table prints.</w:t>
@@ -9566,6 +9977,63 @@
         <w:t>:</w:t>
       </w:r>
     </w:p>
+    <w:p>
+      <w:r>
+        <w:t xml:space="preserve">The user will be required to have the provided .xml files. Then, the user shall </w:t>
+      </w:r>
+      <w:proofErr w:type="gramStart"/>
+      <w:r>
+        <w:t>execute  dbEdit.jar</w:t>
+      </w:r>
+      <w:proofErr w:type="gramEnd"/>
+      <w:r>
+        <w:t xml:space="preserve"> and click File&gt;Open to browse for an .xml file, select it  and open</w:t>
+      </w:r>
+      <w:r>
+        <w:t xml:space="preserve"> it</w:t>
+      </w:r>
+      <w:r>
+        <w:t>.</w:t>
+      </w:r>
+      <w:r>
+        <w:t xml:space="preserve"> The user will double click on the TYPE_TABLE.</w:t>
+      </w:r>
+      <w:r>
+        <w:t xml:space="preserve"> Finally, the user shall click File&gt; Print </w:t>
+      </w:r>
+      <w:proofErr w:type="gramStart"/>
+      <w:r>
+        <w:t>To</w:t>
+      </w:r>
+      <w:proofErr w:type="gramEnd"/>
+      <w:r>
+        <w:t xml:space="preserve"> Fit and print the </w:t>
+      </w:r>
+      <w:r>
+        <w:t>table.</w:t>
+      </w:r>
+    </w:p>
+    <w:p/>
+    <w:p/>
+    <w:p/>
+    <w:p/>
+    <w:p/>
+    <w:p/>
+    <w:p/>
+    <w:p>
+      <w:pPr>
+        <w:jc w:val="right"/>
+      </w:pPr>
+      <w:commentRangeStart w:id="81"/>
+      <w:commentRangeEnd w:id="81"/>
+      <w:r>
+        <w:rPr>
+          <w:rStyle w:val="CommentReference"/>
+        </w:rPr>
+        <w:commentReference w:id="81"/>
+      </w:r>
+    </w:p>
+    <w:p/>
     <w:p>
       <w:pPr>
         <w:sectPr>
@@ -9578,39 +10046,13 @@
           <w:cols w:space="720"/>
         </w:sectPr>
       </w:pPr>
-      <w:r>
-        <w:t xml:space="preserve">The user will be required to have the provided .xml files. Then, the user shall </w:t>
-      </w:r>
-      <w:proofErr w:type="gramStart"/>
-      <w:r>
-        <w:t>execute  dbEdit.jar</w:t>
-      </w:r>
-      <w:proofErr w:type="gramEnd"/>
-      <w:r>
-        <w:t xml:space="preserve"> and click File&gt;Open to browse for an .xml file, select it  and open</w:t>
-      </w:r>
-      <w:r>
-        <w:t xml:space="preserve"> it</w:t>
-      </w:r>
-      <w:r>
-        <w:t>.</w:t>
-      </w:r>
-      <w:r>
-        <w:t xml:space="preserve"> The user will double click on the TYPE_TABLE.</w:t>
-      </w:r>
-      <w:r>
-        <w:t xml:space="preserve"> Finally, the user shall click File&gt; Print </w:t>
-      </w:r>
-      <w:proofErr w:type="gramStart"/>
-      <w:r>
-        <w:t>To</w:t>
-      </w:r>
-      <w:proofErr w:type="gramEnd"/>
-      <w:r>
-        <w:t xml:space="preserve"> Fit and print the </w:t>
-      </w:r>
-      <w:r>
-        <w:t>table.</w:t>
+      <w:commentRangeStart w:id="82"/>
+      <w:commentRangeEnd w:id="82"/>
+      <w:r>
+        <w:rPr>
+          <w:rStyle w:val="CommentReference"/>
+        </w:rPr>
+        <w:commentReference w:id="82"/>
       </w:r>
     </w:p>
     <w:p>
@@ -9670,19 +10112,19 @@
             <w:gridSpan w:val="4"/>
           </w:tcPr>
           <w:p>
-            <w:commentRangeStart w:id="58"/>
+            <w:commentRangeStart w:id="83"/>
             <w:r>
               <w:t xml:space="preserve">Test No.: </w:t>
             </w:r>
             <w:r>
               <w:t>5</w:t>
             </w:r>
-            <w:commentRangeEnd w:id="58"/>
+            <w:commentRangeEnd w:id="83"/>
             <w:r>
               <w:rPr>
                 <w:rStyle w:val="CommentReference"/>
               </w:rPr>
-              <w:commentReference w:id="58"/>
+              <w:commentReference w:id="83"/>
             </w:r>
           </w:p>
         </w:tc>
@@ -10108,7 +10550,11 @@
               <w:t>In the Data Table Edit Window c</w:t>
             </w:r>
             <w:r>
-              <w:t xml:space="preserve">lick File &gt; Print </w:t>
+              <w:t xml:space="preserve">lick File </w:t>
+            </w:r>
+            <w:commentRangeStart w:id="84"/>
+            <w:r>
+              <w:t xml:space="preserve">&gt; Print </w:t>
             </w:r>
             <w:proofErr w:type="gramStart"/>
             <w:r>
@@ -10118,64 +10564,71 @@
             <w:r>
               <w:t xml:space="preserve"> Fit</w:t>
             </w:r>
-          </w:p>
-          <w:p/>
-          <w:p>
-            <w:r>
-              <w:t>Reference Appendix 8.5.1 to view expected results.</w:t>
-            </w:r>
-          </w:p>
-        </w:tc>
-        <w:tc>
-          <w:tcPr>
-            <w:tcW w:w="1676" w:type="dxa"/>
-            <w:gridSpan w:val="3"/>
-          </w:tcPr>
-          <w:p>
-            <w:r>
-              <w:t xml:space="preserve">This is to </w:t>
-            </w:r>
-            <w:r>
-              <w:t xml:space="preserve">open the </w:t>
-            </w:r>
-            <w:r>
-              <w:t xml:space="preserve">print </w:t>
-            </w:r>
-            <w:r>
-              <w:t>window.</w:t>
-            </w:r>
-          </w:p>
-        </w:tc>
-        <w:tc>
-          <w:tcPr>
-            <w:tcW w:w="1996" w:type="dxa"/>
-          </w:tcPr>
-          <w:p>
-            <w:r>
-              <w:t xml:space="preserve">This step will open the ‘Print’ Display Window. </w:t>
-            </w:r>
-          </w:p>
-          <w:p/>
-          <w:p>
-            <w:commentRangeStart w:id="59"/>
-            <w:r>
-              <w:t>Reference Appendix 8.5</w:t>
-            </w:r>
-            <w:r>
-              <w:t>.</w:t>
-            </w:r>
-            <w:r>
-              <w:t>4</w:t>
-            </w:r>
-            <w:r>
-              <w:t xml:space="preserve"> to view expected results.</w:t>
-            </w:r>
-            <w:commentRangeEnd w:id="59"/>
+            <w:commentRangeEnd w:id="84"/>
             <w:r>
               <w:rPr>
                 <w:rStyle w:val="CommentReference"/>
               </w:rPr>
-              <w:commentReference w:id="59"/>
+              <w:commentReference w:id="84"/>
+            </w:r>
+          </w:p>
+          <w:p/>
+          <w:p>
+            <w:r>
+              <w:t>Reference Appendix 8.5.1 to view expected results.</w:t>
+            </w:r>
+          </w:p>
+        </w:tc>
+        <w:tc>
+          <w:tcPr>
+            <w:tcW w:w="1676" w:type="dxa"/>
+            <w:gridSpan w:val="3"/>
+          </w:tcPr>
+          <w:p>
+            <w:r>
+              <w:t xml:space="preserve">This is to </w:t>
+            </w:r>
+            <w:r>
+              <w:t xml:space="preserve">open the </w:t>
+            </w:r>
+            <w:r>
+              <w:t xml:space="preserve">print </w:t>
+            </w:r>
+            <w:r>
+              <w:t>window.</w:t>
+            </w:r>
+          </w:p>
+        </w:tc>
+        <w:tc>
+          <w:tcPr>
+            <w:tcW w:w="1996" w:type="dxa"/>
+          </w:tcPr>
+          <w:p>
+            <w:r>
+              <w:t xml:space="preserve">This step will open the ‘Print’ Display Window. </w:t>
+            </w:r>
+          </w:p>
+          <w:p/>
+          <w:p>
+            <w:commentRangeStart w:id="85"/>
+            <w:r>
+              <w:t>Reference Appendix 8.5</w:t>
+            </w:r>
+            <w:r>
+              <w:t>.</w:t>
+            </w:r>
+            <w:r>
+              <w:t>4</w:t>
+            </w:r>
+            <w:r>
+              <w:t xml:space="preserve"> to view expected results.</w:t>
+            </w:r>
+            <w:commentRangeEnd w:id="85"/>
+            <w:r>
+              <w:rPr>
+                <w:rStyle w:val="CommentReference"/>
+              </w:rPr>
+              <w:commentReference w:id="85"/>
             </w:r>
           </w:p>
         </w:tc>
@@ -10184,8 +10637,19 @@
             <w:tcW w:w="1717" w:type="dxa"/>
           </w:tcPr>
           <w:p>
-            <w:r>
-              <w:t>None.</w:t>
+            <w:commentRangeStart w:id="86"/>
+            <w:r>
+              <w:t>None</w:t>
+            </w:r>
+            <w:commentRangeEnd w:id="86"/>
+            <w:r>
+              <w:rPr>
+                <w:rStyle w:val="CommentReference"/>
+              </w:rPr>
+              <w:commentReference w:id="86"/>
+            </w:r>
+            <w:r>
+              <w:t>.</w:t>
             </w:r>
           </w:p>
         </w:tc>
@@ -10258,19 +10722,19 @@
             <w:r>
               <w:t xml:space="preserve">2 and </w:t>
             </w:r>
-            <w:commentRangeStart w:id="60"/>
+            <w:commentRangeStart w:id="87"/>
             <w:r>
               <w:t>8.5.3</w:t>
             </w:r>
             <w:r>
               <w:t xml:space="preserve"> </w:t>
             </w:r>
-            <w:commentRangeEnd w:id="60"/>
+            <w:commentRangeEnd w:id="87"/>
             <w:r>
               <w:rPr>
                 <w:rStyle w:val="CommentReference"/>
               </w:rPr>
-              <w:commentReference w:id="60"/>
+              <w:commentReference w:id="87"/>
             </w:r>
             <w:r>
               <w:t>to view expected results.</w:t>
@@ -10355,15 +10819,15 @@
         <w:pStyle w:val="Heading1"/>
         <w:pageBreakBefore w:val="0"/>
       </w:pPr>
-      <w:bookmarkStart w:id="61" w:name="_Toc21505006"/>
-      <w:bookmarkStart w:id="62" w:name="_Toc227033594"/>
-      <w:bookmarkStart w:id="63" w:name="_Toc37896844"/>
+      <w:bookmarkStart w:id="88" w:name="_Toc21505006"/>
+      <w:bookmarkStart w:id="89" w:name="_Toc227033594"/>
+      <w:bookmarkStart w:id="90" w:name="_Toc37896844"/>
       <w:r>
         <w:t>User Interface Testing</w:t>
       </w:r>
-      <w:bookmarkEnd w:id="61"/>
-      <w:bookmarkEnd w:id="62"/>
-      <w:bookmarkEnd w:id="63"/>
+      <w:bookmarkEnd w:id="88"/>
+      <w:bookmarkEnd w:id="89"/>
+      <w:bookmarkEnd w:id="90"/>
     </w:p>
     <w:p/>
     <w:p>
@@ -10373,16 +10837,75 @@
     </w:p>
     <w:p/>
     <w:p/>
+    <w:p/>
+    <w:p/>
+    <w:p/>
+    <w:p/>
+    <w:p/>
+    <w:p/>
+    <w:p/>
+    <w:p/>
+    <w:p/>
+    <w:p/>
+    <w:p>
+      <w:pPr>
+        <w:tabs>
+          <w:tab w:val="left" w:pos="6996"/>
+        </w:tabs>
+      </w:pPr>
+      <w:r>
+        <w:tab/>
+      </w:r>
+      <w:commentRangeStart w:id="91"/>
+      <w:commentRangeEnd w:id="91"/>
+      <w:r>
+        <w:rPr>
+          <w:rStyle w:val="CommentReference"/>
+        </w:rPr>
+        <w:commentReference w:id="91"/>
+      </w:r>
+    </w:p>
+    <w:p/>
+    <w:p/>
+    <w:p/>
+    <w:p/>
+    <w:p/>
+    <w:p/>
+    <w:p/>
+    <w:p/>
+    <w:p/>
+    <w:p/>
+    <w:p/>
+    <w:p/>
+    <w:p/>
+    <w:p>
+      <w:pPr>
+        <w:tabs>
+          <w:tab w:val="left" w:pos="7992"/>
+        </w:tabs>
+      </w:pPr>
+      <w:r>
+        <w:tab/>
+      </w:r>
+      <w:commentRangeStart w:id="92"/>
+      <w:commentRangeEnd w:id="92"/>
+      <w:r>
+        <w:rPr>
+          <w:rStyle w:val="CommentReference"/>
+        </w:rPr>
+        <w:commentReference w:id="92"/>
+      </w:r>
+    </w:p>
     <w:p>
       <w:pPr>
         <w:pStyle w:val="Heading1"/>
       </w:pPr>
-      <w:bookmarkStart w:id="64" w:name="_Toc37896845"/>
+      <w:bookmarkStart w:id="93" w:name="_Toc37896845"/>
       <w:r>
         <w:lastRenderedPageBreak/>
         <w:t>Test Schedule</w:t>
       </w:r>
-      <w:bookmarkEnd w:id="64"/>
+      <w:bookmarkEnd w:id="93"/>
     </w:p>
     <w:p>
       <w:r>
@@ -10402,19 +10925,25 @@
       <w:r>
         <w:t xml:space="preserve"> In the future, </w:t>
       </w:r>
-      <w:proofErr w:type="gramStart"/>
-      <w:r>
-        <w:t xml:space="preserve">however, </w:t>
+      <w:commentRangeStart w:id="94"/>
+      <w:r>
+        <w:t>however</w:t>
+      </w:r>
+      <w:commentRangeEnd w:id="94"/>
+      <w:r>
+        <w:rPr>
+          <w:rStyle w:val="CommentReference"/>
+        </w:rPr>
+        <w:commentReference w:id="94"/>
+      </w:r>
+      <w:r>
+        <w:t xml:space="preserve">, </w:t>
       </w:r>
       <w:r>
         <w:t xml:space="preserve"> </w:t>
       </w:r>
       <w:r>
-        <w:t>this</w:t>
-      </w:r>
-      <w:proofErr w:type="gramEnd"/>
-      <w:r>
-        <w:t xml:space="preserve"> section</w:t>
+        <w:t>this section</w:t>
       </w:r>
       <w:r>
         <w:t xml:space="preserve"> will s</w:t>
@@ -10562,19 +11091,60 @@
     <w:p/>
     <w:p/>
     <w:p/>
+    <w:p/>
+    <w:p/>
+    <w:p/>
+    <w:p/>
+    <w:p/>
+    <w:p/>
+    <w:p/>
+    <w:p/>
+    <w:p/>
+    <w:p/>
+    <w:p/>
+    <w:p/>
+    <w:p/>
+    <w:p/>
+    <w:p/>
+    <w:p/>
+    <w:p/>
+    <w:p/>
+    <w:p/>
+    <w:p/>
+    <w:p/>
+    <w:p/>
+    <w:p/>
+    <w:p>
+      <w:pPr>
+        <w:tabs>
+          <w:tab w:val="left" w:pos="7464"/>
+        </w:tabs>
+      </w:pPr>
+      <w:r>
+        <w:tab/>
+      </w:r>
+      <w:commentRangeStart w:id="95"/>
+      <w:commentRangeEnd w:id="95"/>
+      <w:r>
+        <w:rPr>
+          <w:rStyle w:val="CommentReference"/>
+        </w:rPr>
+        <w:commentReference w:id="95"/>
+      </w:r>
+    </w:p>
     <w:p>
       <w:pPr>
         <w:pStyle w:val="Heading1"/>
       </w:pPr>
-      <w:bookmarkStart w:id="65" w:name="_Toc37896846"/>
+      <w:bookmarkStart w:id="96" w:name="_Toc37896846"/>
       <w:r>
         <w:lastRenderedPageBreak/>
         <w:t>Other Sections</w:t>
       </w:r>
-      <w:bookmarkEnd w:id="65"/>
-    </w:p>
-    <w:p>
-      <w:commentRangeStart w:id="66"/>
+      <w:bookmarkEnd w:id="96"/>
+    </w:p>
+    <w:p>
+      <w:commentRangeStart w:id="97"/>
       <w:r>
         <w:t>&lt;&lt;</w:t>
       </w:r>
@@ -10615,7 +11185,21 @@
         <w:pStyle w:val="ListBullet"/>
       </w:pPr>
       <w:r>
-        <w:t>Software Requirements: describe the software needed to support testing; include the software code and databases that are object of the testing. Also include software tools such as compilers, CASE instruments and simulators that are needed to model the user’s operational environment.</w:t>
+        <w:t xml:space="preserve">Software Requirements: describe the software needed to support testing; include </w:t>
+      </w:r>
+      <w:commentRangeStart w:id="98"/>
+      <w:r>
+        <w:t xml:space="preserve">the </w:t>
+      </w:r>
+      <w:commentRangeEnd w:id="98"/>
+      <w:r>
+        <w:rPr>
+          <w:rStyle w:val="CommentReference"/>
+        </w:rPr>
+        <w:commentReference w:id="98"/>
+      </w:r>
+      <w:r>
+        <w:t>software code and databases that are object of the testing. Also include software tools such as compilers, CASE instruments and simulators that are needed to model the user’s operational environment.</w:t>
       </w:r>
     </w:p>
     <w:p>
@@ -10654,27 +11238,77 @@
       <w:r>
         <w:t>&gt;&gt;</w:t>
       </w:r>
-      <w:commentRangeEnd w:id="66"/>
+      <w:commentRangeEnd w:id="97"/>
       <w:r>
         <w:rPr>
           <w:rStyle w:val="CommentReference"/>
         </w:rPr>
-        <w:commentReference w:id="66"/>
-      </w:r>
-    </w:p>
-    <w:p/>
+        <w:commentReference w:id="97"/>
+      </w:r>
+    </w:p>
+    <w:p/>
+    <w:p/>
+    <w:p/>
+    <w:p/>
+    <w:p/>
+    <w:p/>
+    <w:p/>
+    <w:p/>
+    <w:p/>
+    <w:p/>
+    <w:p/>
+    <w:p/>
+    <w:p/>
+    <w:p/>
+    <w:p/>
+    <w:p/>
+    <w:p/>
+    <w:p/>
+    <w:p/>
+    <w:p/>
+    <w:p/>
+    <w:p/>
+    <w:p/>
+    <w:p/>
+    <w:p/>
+    <w:p/>
+    <w:p/>
+    <w:p/>
+    <w:p/>
+    <w:p/>
+    <w:p/>
+    <w:p>
+      <w:commentRangeStart w:id="99"/>
+      <w:commentRangeEnd w:id="99"/>
+      <w:r>
+        <w:rPr>
+          <w:rStyle w:val="CommentReference"/>
+        </w:rPr>
+        <w:commentReference w:id="99"/>
+      </w:r>
+    </w:p>
+    <w:p>
+      <w:pPr>
+        <w:tabs>
+          <w:tab w:val="left" w:pos="7284"/>
+        </w:tabs>
+      </w:pPr>
+      <w:r>
+        <w:tab/>
+      </w:r>
+    </w:p>
     <w:p>
       <w:pPr>
         <w:pStyle w:val="Heading1"/>
       </w:pPr>
-      <w:bookmarkStart w:id="68" w:name="_Toc227033596"/>
-      <w:bookmarkStart w:id="69" w:name="_Toc37896847"/>
+      <w:bookmarkStart w:id="100" w:name="_Toc227033596"/>
+      <w:bookmarkStart w:id="101" w:name="_Toc37896847"/>
       <w:r>
         <w:lastRenderedPageBreak/>
         <w:t>Appendix</w:t>
       </w:r>
-      <w:bookmarkEnd w:id="68"/>
-      <w:bookmarkEnd w:id="69"/>
+      <w:bookmarkEnd w:id="100"/>
+      <w:bookmarkEnd w:id="101"/>
     </w:p>
     <w:p>
       <w:r>
@@ -10686,24 +11320,24 @@
       <w:pPr>
         <w:pStyle w:val="Heading2"/>
       </w:pPr>
-      <w:bookmarkStart w:id="70" w:name="_Toc37896848"/>
+      <w:bookmarkStart w:id="102" w:name="_Toc37896848"/>
       <w:r>
         <w:t xml:space="preserve">Database Edit Window: </w:t>
       </w:r>
       <w:r>
         <w:t>File&gt;Open</w:t>
       </w:r>
-      <w:bookmarkEnd w:id="70"/>
+      <w:bookmarkEnd w:id="102"/>
     </w:p>
     <w:p>
       <w:pPr>
         <w:pStyle w:val="Heading3"/>
       </w:pPr>
-      <w:bookmarkStart w:id="71" w:name="_Toc37896849"/>
+      <w:bookmarkStart w:id="103" w:name="_Toc37896849"/>
       <w:r>
         <w:t>File&gt;Open Action</w:t>
       </w:r>
-      <w:bookmarkEnd w:id="71"/>
+      <w:bookmarkEnd w:id="103"/>
     </w:p>
     <w:p>
       <w:r>
@@ -10757,11 +11391,11 @@
       <w:pPr>
         <w:pStyle w:val="Heading3"/>
       </w:pPr>
-      <w:bookmarkStart w:id="72" w:name="_Toc37896850"/>
+      <w:bookmarkStart w:id="104" w:name="_Toc37896850"/>
       <w:r>
         <w:t>Select .xml file to open</w:t>
       </w:r>
-      <w:bookmarkEnd w:id="72"/>
+      <w:bookmarkEnd w:id="104"/>
     </w:p>
     <w:p>
       <w:r>
@@ -10812,11 +11446,35 @@
       </w:r>
     </w:p>
     <w:p/>
+    <w:p/>
+    <w:p/>
+    <w:p/>
+    <w:p/>
+    <w:p/>
+    <w:p/>
+    <w:p>
+      <w:pPr>
+        <w:tabs>
+          <w:tab w:val="left" w:pos="7716"/>
+        </w:tabs>
+      </w:pPr>
+      <w:r>
+        <w:tab/>
+      </w:r>
+      <w:commentRangeStart w:id="105"/>
+      <w:commentRangeEnd w:id="105"/>
+      <w:r>
+        <w:rPr>
+          <w:rStyle w:val="CommentReference"/>
+        </w:rPr>
+        <w:commentReference w:id="105"/>
+      </w:r>
+    </w:p>
     <w:p>
       <w:pPr>
         <w:pStyle w:val="Heading2"/>
       </w:pPr>
-      <w:bookmarkStart w:id="73" w:name="_Toc37896851"/>
+      <w:bookmarkStart w:id="106" w:name="_Toc37896851"/>
       <w:r>
         <w:lastRenderedPageBreak/>
         <w:t xml:space="preserve">Data Table Display Window: </w:t>
@@ -10827,7 +11485,7 @@
       <w:r>
         <w:t>Exit</w:t>
       </w:r>
-      <w:bookmarkEnd w:id="73"/>
+      <w:bookmarkEnd w:id="106"/>
       <w:r>
         <w:t xml:space="preserve"> </w:t>
       </w:r>
@@ -10836,11 +11494,11 @@
       <w:pPr>
         <w:pStyle w:val="Heading3"/>
       </w:pPr>
-      <w:bookmarkStart w:id="74" w:name="_Toc37896852"/>
+      <w:bookmarkStart w:id="107" w:name="_Toc37896852"/>
       <w:r>
         <w:t>Table Name</w:t>
       </w:r>
-      <w:bookmarkEnd w:id="74"/>
+      <w:bookmarkEnd w:id="107"/>
     </w:p>
     <w:p>
       <w:r>
@@ -10894,11 +11552,11 @@
       <w:pPr>
         <w:pStyle w:val="Heading3"/>
       </w:pPr>
-      <w:bookmarkStart w:id="75" w:name="_Toc37896853"/>
+      <w:bookmarkStart w:id="108" w:name="_Toc37896853"/>
       <w:r>
         <w:t>Column FIELD_SMALL_INT item ‘0’</w:t>
       </w:r>
-      <w:bookmarkEnd w:id="75"/>
+      <w:bookmarkEnd w:id="108"/>
     </w:p>
     <w:p>
       <w:r>
@@ -10952,11 +11610,11 @@
       <w:pPr>
         <w:pStyle w:val="Heading3"/>
       </w:pPr>
-      <w:bookmarkStart w:id="76" w:name="_Toc37896854"/>
+      <w:bookmarkStart w:id="109" w:name="_Toc37896854"/>
       <w:r>
         <w:t>Column FIELD_SMALL_INT replace ‘0’ item with ‘20’</w:t>
       </w:r>
-      <w:bookmarkEnd w:id="76"/>
+      <w:bookmarkEnd w:id="109"/>
     </w:p>
     <w:p>
       <w:r>
@@ -11006,16 +11664,45 @@
         </w:drawing>
       </w:r>
     </w:p>
+    <w:p/>
+    <w:p/>
+    <w:p/>
+    <w:p/>
+    <w:p/>
+    <w:p/>
+    <w:p/>
+    <w:p/>
+    <w:p/>
+    <w:p/>
+    <w:p/>
+    <w:p>
+      <w:pPr>
+        <w:tabs>
+          <w:tab w:val="left" w:pos="8232"/>
+        </w:tabs>
+      </w:pPr>
+      <w:r>
+        <w:tab/>
+      </w:r>
+      <w:commentRangeStart w:id="110"/>
+      <w:commentRangeEnd w:id="110"/>
+      <w:r>
+        <w:rPr>
+          <w:rStyle w:val="CommentReference"/>
+        </w:rPr>
+        <w:commentReference w:id="110"/>
+      </w:r>
+    </w:p>
     <w:p>
       <w:pPr>
         <w:pStyle w:val="Heading3"/>
       </w:pPr>
-      <w:bookmarkStart w:id="77" w:name="_Toc37896855"/>
+      <w:bookmarkStart w:id="111" w:name="_Toc37896855"/>
       <w:r>
         <w:lastRenderedPageBreak/>
         <w:t>File&gt;Exit</w:t>
       </w:r>
-      <w:bookmarkEnd w:id="77"/>
+      <w:bookmarkEnd w:id="111"/>
     </w:p>
     <w:p>
       <w:r>
@@ -11069,11 +11756,11 @@
       <w:pPr>
         <w:pStyle w:val="Heading3"/>
       </w:pPr>
-      <w:bookmarkStart w:id="78" w:name="_Toc37896856"/>
+      <w:bookmarkStart w:id="112" w:name="_Toc37896856"/>
       <w:r>
         <w:t>‘Save?’ Window</w:t>
       </w:r>
-      <w:bookmarkEnd w:id="78"/>
+      <w:bookmarkEnd w:id="112"/>
     </w:p>
     <w:p>
       <w:r>
@@ -11127,24 +11814,24 @@
       <w:pPr>
         <w:pStyle w:val="Heading2"/>
       </w:pPr>
-      <w:bookmarkStart w:id="79" w:name="_Toc37896857"/>
+      <w:bookmarkStart w:id="113" w:name="_Toc37896857"/>
       <w:r>
         <w:t xml:space="preserve">Database Edit Window: </w:t>
       </w:r>
       <w:r>
         <w:t>Search&gt;Find Files</w:t>
       </w:r>
-      <w:bookmarkEnd w:id="79"/>
+      <w:bookmarkEnd w:id="113"/>
     </w:p>
     <w:p>
       <w:pPr>
         <w:pStyle w:val="Heading3"/>
       </w:pPr>
-      <w:bookmarkStart w:id="80" w:name="_Toc37896858"/>
+      <w:bookmarkStart w:id="114" w:name="_Toc37896858"/>
       <w:r>
         <w:t>Search&gt;Find Files Selection</w:t>
       </w:r>
-      <w:bookmarkEnd w:id="80"/>
+      <w:bookmarkEnd w:id="114"/>
     </w:p>
     <w:p>
       <w:r>
@@ -11198,7 +11885,7 @@
       <w:pPr>
         <w:pStyle w:val="Heading3"/>
       </w:pPr>
-      <w:bookmarkStart w:id="81" w:name="_Toc37896859"/>
+      <w:bookmarkStart w:id="115" w:name="_Toc37896859"/>
       <w:r>
         <w:t xml:space="preserve">TTC Search </w:t>
       </w:r>
@@ -11208,9 +11895,21 @@
       </w:r>
       <w:proofErr w:type="gramEnd"/>
       <w:r>
-        <w:t xml:space="preserve"> XML Files Window</w:t>
-      </w:r>
-      <w:bookmarkEnd w:id="81"/>
+        <w:t xml:space="preserve"> XML Files </w:t>
+      </w:r>
+      <w:commentRangeStart w:id="116"/>
+      <w:r>
+        <w:t>Window</w:t>
+      </w:r>
+      <w:bookmarkEnd w:id="115"/>
+      <w:commentRangeEnd w:id="116"/>
+      <w:r>
+        <w:rPr>
+          <w:rStyle w:val="CommentReference"/>
+          <w:b w:val="0"/>
+        </w:rPr>
+        <w:commentReference w:id="116"/>
+      </w:r>
     </w:p>
     <w:p>
       <w:r>
@@ -11218,7 +11917,7 @@
           <w:noProof/>
         </w:rPr>
         <w:drawing>
-          <wp:inline distT="0" distB="0" distL="0" distR="0" wp14:anchorId="035654BF" wp14:editId="2681814E">
+          <wp:inline distT="0" distB="0" distL="0" distR="0" wp14:anchorId="035654BF" wp14:editId="5C2C7B8C">
             <wp:extent cx="5262394" cy="1483995"/>
             <wp:effectExtent l="0" t="0" r="0" b="1905"/>
             <wp:docPr id="9" name="Picture 9"/>
@@ -11247,7 +11946,7 @@
                   <pic:spPr>
                     <a:xfrm>
                       <a:off x="0" y="0"/>
-                      <a:ext cx="5266717" cy="1485214"/>
+                      <a:ext cx="5262394" cy="1483995"/>
                     </a:xfrm>
                     <a:prstGeom prst="rect">
                       <a:avLst/>
@@ -11264,12 +11963,12 @@
       <w:pPr>
         <w:pStyle w:val="Heading3"/>
       </w:pPr>
-      <w:bookmarkStart w:id="82" w:name="_Toc37896860"/>
+      <w:bookmarkStart w:id="117" w:name="_Toc37896860"/>
       <w:r>
         <w:lastRenderedPageBreak/>
         <w:t>Search For “TEST_DB” &amp; Results</w:t>
       </w:r>
-      <w:bookmarkEnd w:id="82"/>
+      <w:bookmarkEnd w:id="117"/>
     </w:p>
     <w:p>
       <w:r>
@@ -11323,24 +12022,24 @@
       <w:pPr>
         <w:pStyle w:val="Heading2"/>
       </w:pPr>
-      <w:bookmarkStart w:id="83" w:name="_Toc37896861"/>
+      <w:bookmarkStart w:id="118" w:name="_Toc37896861"/>
       <w:r>
         <w:t xml:space="preserve">Data Table Display Window: </w:t>
       </w:r>
       <w:r>
         <w:t>File&gt;Save</w:t>
       </w:r>
-      <w:bookmarkEnd w:id="83"/>
+      <w:bookmarkEnd w:id="118"/>
     </w:p>
     <w:p>
       <w:pPr>
         <w:pStyle w:val="Heading3"/>
       </w:pPr>
-      <w:bookmarkStart w:id="84" w:name="_Toc37896862"/>
+      <w:bookmarkStart w:id="119" w:name="_Toc37896862"/>
       <w:r>
         <w:t>‘XML History Input” Window</w:t>
       </w:r>
-      <w:bookmarkEnd w:id="84"/>
+      <w:bookmarkEnd w:id="119"/>
     </w:p>
     <w:p>
       <w:r>
@@ -11394,11 +12093,11 @@
       <w:pPr>
         <w:pStyle w:val="Heading3"/>
       </w:pPr>
-      <w:bookmarkStart w:id="85" w:name="_Toc37896863"/>
+      <w:bookmarkStart w:id="120" w:name="_Toc37896863"/>
       <w:r>
         <w:t>‘XML History Input” set information Window</w:t>
       </w:r>
-      <w:bookmarkEnd w:id="85"/>
+      <w:bookmarkEnd w:id="120"/>
     </w:p>
     <w:p>
       <w:r>
@@ -11452,11 +12151,11 @@
       <w:pPr>
         <w:pStyle w:val="Heading3"/>
       </w:pPr>
-      <w:bookmarkStart w:id="86" w:name="_Toc37896864"/>
+      <w:bookmarkStart w:id="121" w:name="_Toc37896864"/>
       <w:r>
         <w:t>‘File Write” Window</w:t>
       </w:r>
-      <w:bookmarkEnd w:id="86"/>
+      <w:bookmarkEnd w:id="121"/>
     </w:p>
     <w:p/>
     <w:p>
@@ -11508,11 +12207,32 @@
       </w:r>
     </w:p>
     <w:p/>
+    <w:p/>
+    <w:p/>
+    <w:p/>
+    <w:p/>
+    <w:p/>
+    <w:p/>
+    <w:p/>
+    <w:p/>
+    <w:p>
+      <w:pPr>
+        <w:jc w:val="right"/>
+      </w:pPr>
+      <w:commentRangeStart w:id="122"/>
+      <w:commentRangeEnd w:id="122"/>
+      <w:r>
+        <w:rPr>
+          <w:rStyle w:val="CommentReference"/>
+        </w:rPr>
+        <w:commentReference w:id="122"/>
+      </w:r>
+    </w:p>
     <w:p>
       <w:pPr>
         <w:pStyle w:val="Heading2"/>
       </w:pPr>
-      <w:bookmarkStart w:id="87" w:name="_Toc37896865"/>
+      <w:bookmarkStart w:id="123" w:name="_Toc37896865"/>
       <w:r>
         <w:lastRenderedPageBreak/>
         <w:t xml:space="preserve">Data Table Display Window: File&gt; Print </w:t>
@@ -11525,7 +12245,7 @@
       <w:r>
         <w:t xml:space="preserve"> Fit</w:t>
       </w:r>
-      <w:bookmarkEnd w:id="87"/>
+      <w:bookmarkEnd w:id="123"/>
       <w:r>
         <w:t xml:space="preserve"> </w:t>
       </w:r>
@@ -11534,7 +12254,7 @@
       <w:pPr>
         <w:pStyle w:val="Heading3"/>
       </w:pPr>
-      <w:bookmarkStart w:id="88" w:name="_Toc37896866"/>
+      <w:bookmarkStart w:id="124" w:name="_Toc37896866"/>
       <w:r>
         <w:t xml:space="preserve">File&gt;Print </w:t>
       </w:r>
@@ -11546,7 +12266,7 @@
       <w:r>
         <w:t xml:space="preserve"> Fit Action</w:t>
       </w:r>
-      <w:bookmarkEnd w:id="88"/>
+      <w:bookmarkEnd w:id="124"/>
     </w:p>
     <w:p>
       <w:r>
@@ -11600,7 +12320,7 @@
       <w:pPr>
         <w:pStyle w:val="Heading3"/>
       </w:pPr>
-      <w:bookmarkStart w:id="89" w:name="_Toc37896867"/>
+      <w:bookmarkStart w:id="125" w:name="_Toc37896867"/>
       <w:r>
         <w:t>1</w:t>
       </w:r>
@@ -11611,9 +12331,21 @@
         <w:t>st</w:t>
       </w:r>
       <w:r>
-        <w:t xml:space="preserve"> print: Second half of the table</w:t>
-      </w:r>
-      <w:bookmarkEnd w:id="89"/>
+        <w:t xml:space="preserve"> print: Second half of the </w:t>
+      </w:r>
+      <w:commentRangeStart w:id="126"/>
+      <w:r>
+        <w:t>table</w:t>
+      </w:r>
+      <w:bookmarkEnd w:id="125"/>
+      <w:commentRangeEnd w:id="126"/>
+      <w:r>
+        <w:rPr>
+          <w:rStyle w:val="CommentReference"/>
+          <w:b w:val="0"/>
+        </w:rPr>
+        <w:commentReference w:id="126"/>
+      </w:r>
     </w:p>
     <w:p>
       <w:r>
@@ -11667,7 +12399,7 @@
       <w:pPr>
         <w:pStyle w:val="Heading3"/>
       </w:pPr>
-      <w:bookmarkStart w:id="90" w:name="_Toc37896868"/>
+      <w:bookmarkStart w:id="127" w:name="_Toc37896868"/>
       <w:r>
         <w:lastRenderedPageBreak/>
         <w:t>2</w:t>
@@ -11681,7 +12413,7 @@
       <w:r>
         <w:t xml:space="preserve"> print: first half of the table</w:t>
       </w:r>
-      <w:bookmarkEnd w:id="90"/>
+      <w:bookmarkEnd w:id="127"/>
     </w:p>
     <w:p/>
     <w:p/>
@@ -11733,11 +12465,37 @@
         </w:drawing>
       </w:r>
     </w:p>
+    <w:p/>
+    <w:p/>
+    <w:p/>
+    <w:p/>
+    <w:p/>
+    <w:p/>
+    <w:p/>
+    <w:p/>
+    <w:p/>
+    <w:p/>
+    <w:p/>
+    <w:p/>
+    <w:p/>
+    <w:p>
+      <w:pPr>
+        <w:jc w:val="right"/>
+      </w:pPr>
+      <w:commentRangeStart w:id="128"/>
+      <w:commentRangeEnd w:id="128"/>
+      <w:r>
+        <w:rPr>
+          <w:rStyle w:val="CommentReference"/>
+        </w:rPr>
+        <w:commentReference w:id="128"/>
+      </w:r>
+    </w:p>
     <w:p>
       <w:pPr>
         <w:pStyle w:val="Heading3"/>
       </w:pPr>
-      <w:bookmarkStart w:id="91" w:name="_Toc37896869"/>
+      <w:bookmarkStart w:id="129" w:name="_Toc37896869"/>
       <w:r>
         <w:lastRenderedPageBreak/>
         <w:t>‘</w:t>
@@ -11748,7 +12506,7 @@
       <w:r>
         <w:t>’ Window</w:t>
       </w:r>
-      <w:bookmarkEnd w:id="91"/>
+      <w:bookmarkEnd w:id="129"/>
     </w:p>
     <w:p>
       <w:r>
@@ -11801,6 +12559,46 @@
     <w:p/>
     <w:p/>
     <w:p/>
+    <w:p/>
+    <w:p/>
+    <w:p/>
+    <w:p/>
+    <w:p/>
+    <w:p/>
+    <w:p/>
+    <w:p/>
+    <w:p/>
+    <w:p/>
+    <w:p/>
+    <w:p/>
+    <w:p/>
+    <w:p/>
+    <w:p/>
+    <w:p/>
+    <w:p/>
+    <w:p/>
+    <w:p/>
+    <w:p/>
+    <w:p/>
+    <w:p/>
+    <w:p/>
+    <w:p/>
+    <w:p/>
+    <w:p/>
+    <w:p/>
+    <w:p>
+      <w:pPr>
+        <w:jc w:val="right"/>
+      </w:pPr>
+      <w:commentRangeStart w:id="130"/>
+      <w:commentRangeEnd w:id="130"/>
+      <w:r>
+        <w:rPr>
+          <w:rStyle w:val="CommentReference"/>
+        </w:rPr>
+        <w:commentReference w:id="130"/>
+      </w:r>
+    </w:p>
     <w:sectPr>
       <w:type w:val="continuous"/>
       <w:pgSz w:w="12240" w:h="15840" w:code="1"/>
@@ -11829,7 +12627,7 @@
       </w:r>
     </w:p>
   </w:comment>
-  <w:comment w:id="23" w:author="Aaron ." w:date="2020-04-19T00:29:00Z" w:initials="A.">
+  <w:comment w:id="17" w:author="Javier Soon" w:date="2020-04-20T23:39:00Z" w:initials="JS">
     <w:p>
       <w:pPr>
         <w:pStyle w:val="CommentText"/>
@@ -11841,11 +12639,56 @@
         <w:annotationRef/>
       </w:r>
       <w:r>
+        <w:t>Wouldn’t the customer be Dr. Roach?</w:t>
+      </w:r>
+    </w:p>
+    <w:p>
+      <w:pPr>
+        <w:pStyle w:val="CommentText"/>
+      </w:pPr>
+    </w:p>
+  </w:comment>
+  <w:comment w:id="22" w:author="Javier Soon" w:date="2020-04-20T23:39:00Z" w:initials="JS">
+    <w:p>
+      <w:pPr>
+        <w:pStyle w:val="CommentText"/>
+      </w:pPr>
+      <w:r>
+        <w:rPr>
+          <w:rStyle w:val="CommentReference"/>
+        </w:rPr>
+        <w:annotationRef/>
+      </w:r>
+      <w:r>
+        <w:t xml:space="preserve">Too much white space </w:t>
+      </w:r>
+      <w:proofErr w:type="gramStart"/>
+      <w:r>
+        <w:t>remove</w:t>
+      </w:r>
+      <w:proofErr w:type="gramEnd"/>
+      <w:r>
+        <w:t xml:space="preserve"> it to reduce the amount of white space in following page iii</w:t>
+      </w:r>
+    </w:p>
+  </w:comment>
+  <w:comment w:id="25" w:author="Aaron ." w:date="2020-04-19T00:29:00Z" w:initials="A.">
+    <w:p>
+      <w:pPr>
+        <w:pStyle w:val="CommentText"/>
+      </w:pPr>
+      <w:r>
+        <w:rPr>
+          <w:rStyle w:val="CommentReference"/>
+        </w:rPr>
+        <w:annotationRef/>
+      </w:r>
+      <w:r>
         <w:t>The document contains many double spaces</w:t>
       </w:r>
     </w:p>
   </w:comment>
-  <w:comment w:id="39" w:author="Aaron ." w:date="2020-04-19T00:50:00Z" w:initials="A.">
+  <w:comment w:id="31" w:author="Javier Soon" w:date="2020-04-20T23:41:00Z" w:initials="JS">
     <w:p>
       <w:pPr>
         <w:pStyle w:val="CommentText"/>
@@ -11857,6 +12700,96 @@
         <w:annotationRef/>
       </w:r>
       <w:r>
+        <w:t xml:space="preserve">Should </w:t>
+      </w:r>
+      <w:proofErr w:type="spellStart"/>
+      <w:r>
+        <w:t>github</w:t>
+      </w:r>
+      <w:proofErr w:type="spellEnd"/>
+      <w:r>
+        <w:t xml:space="preserve"> not be referenced for the </w:t>
+      </w:r>
+      <w:proofErr w:type="spellStart"/>
+      <w:r>
+        <w:t>dbEdit</w:t>
+      </w:r>
+      <w:proofErr w:type="spellEnd"/>
+      <w:r>
+        <w:t xml:space="preserve"> files?</w:t>
+      </w:r>
+    </w:p>
+  </w:comment>
+  <w:comment w:id="41" w:author="Javier Soon" w:date="2020-04-21T01:45:00Z" w:initials="JS">
+    <w:p>
+      <w:pPr>
+        <w:pStyle w:val="CommentText"/>
+      </w:pPr>
+      <w:r>
+        <w:rPr>
+          <w:rStyle w:val="CommentReference"/>
+        </w:rPr>
+        <w:annotationRef/>
+      </w:r>
+      <w:r>
+        <w:t>Missing identifier</w:t>
+      </w:r>
+    </w:p>
+    <w:p>
+      <w:pPr>
+        <w:pStyle w:val="CommentText"/>
+      </w:pPr>
+    </w:p>
+  </w:comment>
+  <w:comment w:id="42" w:author="Javier Soon" w:date="2020-04-21T01:44:00Z" w:initials="JS">
+    <w:p>
+      <w:pPr>
+        <w:pStyle w:val="CommentText"/>
+      </w:pPr>
+      <w:r>
+        <w:rPr>
+          <w:rStyle w:val="CommentReference"/>
+        </w:rPr>
+        <w:annotationRef/>
+      </w:r>
+      <w:r>
+        <w:t>Is there a rubric</w:t>
+      </w:r>
+    </w:p>
+    <w:p>
+      <w:pPr>
+        <w:pStyle w:val="CommentText"/>
+      </w:pPr>
+    </w:p>
+  </w:comment>
+  <w:comment w:id="43" w:author="Javier Soon" w:date="2020-04-21T01:46:00Z" w:initials="JS">
+    <w:p>
+      <w:pPr>
+        <w:pStyle w:val="CommentText"/>
+      </w:pPr>
+      <w:r>
+        <w:rPr>
+          <w:rStyle w:val="CommentReference"/>
+        </w:rPr>
+        <w:annotationRef/>
+      </w:r>
+      <w:r>
+        <w:t>Footers were not altered or updated, white space</w:t>
+      </w:r>
+    </w:p>
+  </w:comment>
+  <w:comment w:id="45" w:author="Aaron ." w:date="2020-04-19T00:50:00Z" w:initials="A.">
+    <w:p>
+      <w:pPr>
+        <w:pStyle w:val="CommentText"/>
+      </w:pPr>
+      <w:r>
+        <w:rPr>
+          <w:rStyle w:val="CommentReference"/>
+        </w:rPr>
+        <w:annotationRef/>
+      </w:r>
+      <w:r>
         <w:t xml:space="preserve">It would be helpful and look cleaner to have the test case tables right after the </w:t>
       </w:r>
       <w:proofErr w:type="gramStart"/>
@@ -11865,17 +12798,11 @@
       </w:r>
       <w:proofErr w:type="gramEnd"/>
       <w:r>
-        <w:t xml:space="preserve"> so you do not have to scroll so much wasted space between them, and start each </w:t>
-      </w:r>
-      <w:r>
-        <w:t>test</w:t>
-      </w:r>
-      <w:r>
-        <w:t xml:space="preserve"> on a new page</w:t>
+        <w:t xml:space="preserve"> so you do not have to scroll so much wasted space between them, and start each test on a new page</w:t>
       </w:r>
     </w:p>
   </w:comment>
-  <w:comment w:id="40" w:author="Aaron ." w:date="2020-04-19T00:10:00Z" w:initials="A.">
+  <w:comment w:id="46" w:author="Aaron ." w:date="2020-04-19T00:10:00Z" w:initials="A.">
     <w:p>
       <w:pPr>
         <w:pStyle w:val="CommentText"/>
@@ -11891,7 +12818,7 @@
       </w:r>
     </w:p>
   </w:comment>
-  <w:comment w:id="42" w:author="Aaron ." w:date="2020-04-19T01:36:00Z" w:initials="A.">
+  <w:comment w:id="48" w:author="Javier Soon" w:date="2020-04-21T01:53:00Z" w:initials="JS">
     <w:p>
       <w:pPr>
         <w:pStyle w:val="CommentText"/>
@@ -11903,11 +12830,54 @@
         <w:annotationRef/>
       </w:r>
       <w:r>
+        <w:t>Some grammar mistakes</w:t>
+      </w:r>
+    </w:p>
+  </w:comment>
+  <w:comment w:id="49" w:author="Javier Soon" w:date="2020-04-21T02:23:00Z" w:initials="JS">
+    <w:p>
+      <w:pPr>
+        <w:pStyle w:val="CommentText"/>
+      </w:pPr>
+      <w:r>
+        <w:rPr>
+          <w:rStyle w:val="CommentReference"/>
+        </w:rPr>
+        <w:annotationRef/>
+      </w:r>
+      <w:r>
+        <w:rPr>
+          <w:rStyle w:val="CommentReference"/>
+        </w:rPr>
+        <w:annotationRef/>
+      </w:r>
+      <w:r>
+        <w:t>Footers were not altered or updated, white space</w:t>
+      </w:r>
+    </w:p>
+    <w:p>
+      <w:pPr>
+        <w:pStyle w:val="CommentText"/>
+      </w:pPr>
+    </w:p>
+  </w:comment>
+  <w:comment w:id="50" w:author="Aaron ." w:date="2020-04-19T01:36:00Z" w:initials="A.">
+    <w:p>
+      <w:pPr>
+        <w:pStyle w:val="CommentText"/>
+      </w:pPr>
+      <w:r>
+        <w:rPr>
+          <w:rStyle w:val="CommentReference"/>
+        </w:rPr>
+        <w:annotationRef/>
+      </w:r>
+      <w:r>
         <w:t>I believe the Comments and Concluding Remarks sections are to be filled out by the tester when running the tests.</w:t>
       </w:r>
     </w:p>
   </w:comment>
-  <w:comment w:id="44" w:author="Aaron ." w:date="2020-04-19T00:20:00Z" w:initials="A.">
+  <w:comment w:id="51" w:author="Javier Soon" w:date="2020-04-21T02:24:00Z" w:initials="JS">
     <w:p>
       <w:pPr>
         <w:pStyle w:val="CommentText"/>
@@ -11919,11 +12889,97 @@
         <w:annotationRef/>
       </w:r>
       <w:r>
+        <w:rPr>
+          <w:rStyle w:val="CommentReference"/>
+        </w:rPr>
+        <w:annotationRef/>
+      </w:r>
+      <w:r>
+        <w:t>Footers were not altered or updated, white space</w:t>
+      </w:r>
+    </w:p>
+    <w:p>
+      <w:pPr>
+        <w:pStyle w:val="CommentText"/>
+      </w:pPr>
+    </w:p>
+  </w:comment>
+  <w:comment w:id="53" w:author="Javier Soon" w:date="2020-04-21T02:18:00Z" w:initials="JS">
+    <w:p>
+      <w:pPr>
+        <w:pStyle w:val="CommentText"/>
+      </w:pPr>
+      <w:r>
+        <w:rPr>
+          <w:rStyle w:val="CommentReference"/>
+        </w:rPr>
+        <w:annotationRef/>
+      </w:r>
+      <w:r>
+        <w:t>Extra spaces, grammar</w:t>
+      </w:r>
+    </w:p>
+  </w:comment>
+  <w:comment w:id="54" w:author="Javier Soon" w:date="2020-04-21T02:15:00Z" w:initials="JS">
+    <w:p>
+      <w:pPr>
+        <w:pStyle w:val="CommentText"/>
+      </w:pPr>
+      <w:r>
+        <w:rPr>
+          <w:rStyle w:val="CommentReference"/>
+        </w:rPr>
+        <w:annotationRef/>
+      </w:r>
+      <w:r>
+        <w:t>White space</w:t>
+      </w:r>
+    </w:p>
+  </w:comment>
+  <w:comment w:id="55" w:author="Javier Soon" w:date="2020-04-21T02:25:00Z" w:initials="JS">
+    <w:p>
+      <w:pPr>
+        <w:pStyle w:val="CommentText"/>
+      </w:pPr>
+      <w:r>
+        <w:rPr>
+          <w:rStyle w:val="CommentReference"/>
+        </w:rPr>
+        <w:annotationRef/>
+      </w:r>
+      <w:r>
+        <w:rPr>
+          <w:rStyle w:val="CommentReference"/>
+        </w:rPr>
+        <w:annotationRef/>
+      </w:r>
+      <w:r>
+        <w:t>Footers were not altered or updated, white space</w:t>
+      </w:r>
+    </w:p>
+    <w:p>
+      <w:pPr>
+        <w:pStyle w:val="CommentText"/>
+      </w:pPr>
+    </w:p>
+  </w:comment>
+  <w:comment w:id="56" w:author="Aaron ." w:date="2020-04-19T00:20:00Z" w:initials="A.">
+    <w:p>
+      <w:pPr>
+        <w:pStyle w:val="CommentText"/>
+      </w:pPr>
+      <w:r>
+        <w:rPr>
+          <w:rStyle w:val="CommentReference"/>
+        </w:rPr>
+        <w:annotationRef/>
+      </w:r>
+      <w:r>
         <w:t>Unnecessary page</w:t>
       </w:r>
     </w:p>
   </w:comment>
-  <w:comment w:id="45" w:author="Aaron ." w:date="2020-04-19T01:37:00Z" w:initials="A.">
+  <w:comment w:id="57" w:author="Aaron ." w:date="2020-04-19T01:37:00Z" w:initials="A.">
     <w:p>
       <w:pPr>
         <w:pStyle w:val="CommentText"/>
@@ -11939,7 +12995,7 @@
       </w:r>
     </w:p>
   </w:comment>
-  <w:comment w:id="46" w:author="Aaron ." w:date="2020-04-19T00:21:00Z" w:initials="A.">
+  <w:comment w:id="58" w:author="Javier Soon" w:date="2020-04-21T02:28:00Z" w:initials="JS">
     <w:p>
       <w:pPr>
         <w:pStyle w:val="CommentText"/>
@@ -11951,11 +13007,32 @@
         <w:annotationRef/>
       </w:r>
       <w:r>
+        <w:t>Step 1 repeats</w:t>
+      </w:r>
+    </w:p>
+    <w:p>
+      <w:pPr>
+        <w:pStyle w:val="CommentText"/>
+      </w:pPr>
+    </w:p>
+  </w:comment>
+  <w:comment w:id="59" w:author="Aaron ." w:date="2020-04-19T00:21:00Z" w:initials="A.">
+    <w:p>
+      <w:pPr>
+        <w:pStyle w:val="CommentText"/>
+      </w:pPr>
+      <w:r>
+        <w:rPr>
+          <w:rStyle w:val="CommentReference"/>
+        </w:rPr>
+        <w:annotationRef/>
+      </w:r>
+      <w:r>
         <w:t>It would be helpful to mention the name of which one</w:t>
       </w:r>
     </w:p>
   </w:comment>
-  <w:comment w:id="47" w:author="Aaron ." w:date="2020-04-19T01:00:00Z" w:initials="A.">
+  <w:comment w:id="60" w:author="Aaron ." w:date="2020-04-19T01:00:00Z" w:initials="A.">
     <w:p>
       <w:pPr>
         <w:pStyle w:val="CommentText"/>
@@ -11979,7 +13056,7 @@
       </w:r>
     </w:p>
   </w:comment>
-  <w:comment w:id="48" w:author="Aaron ." w:date="2020-04-19T00:58:00Z" w:initials="A.">
+  <w:comment w:id="61" w:author="Aaron ." w:date="2020-04-19T00:58:00Z" w:initials="A.">
     <w:p>
       <w:pPr>
         <w:pStyle w:val="CommentText"/>
@@ -12006,7 +13083,7 @@
       </w:pPr>
     </w:p>
   </w:comment>
-  <w:comment w:id="50" w:author="Aaron ." w:date="2020-04-19T01:37:00Z" w:initials="A.">
+  <w:comment w:id="62" w:author="Javier Soon" w:date="2020-04-21T02:32:00Z" w:initials="JS">
     <w:p>
       <w:pPr>
         <w:pStyle w:val="CommentText"/>
@@ -12018,11 +13095,59 @@
         <w:annotationRef/>
       </w:r>
       <w:r>
+        <w:rPr>
+          <w:rStyle w:val="CommentReference"/>
+        </w:rPr>
+        <w:annotationRef/>
+      </w:r>
+      <w:r>
+        <w:t>Footers were not altered or updated, white space, couldn’t get this to be closer to the bottom</w:t>
+      </w:r>
+    </w:p>
+  </w:comment>
+  <w:comment w:id="64" w:author="Javier Soon" w:date="2020-04-21T02:30:00Z" w:initials="JS">
+    <w:p>
+      <w:pPr>
+        <w:pStyle w:val="CommentText"/>
+      </w:pPr>
+      <w:r>
+        <w:rPr>
+          <w:rStyle w:val="CommentReference"/>
+        </w:rPr>
+        <w:annotationRef/>
+      </w:r>
+      <w:r>
+        <w:t>White space</w:t>
+      </w:r>
+    </w:p>
+  </w:comment>
+  <w:comment w:id="65" w:author="Javier Soon" w:date="2020-04-21T02:30:00Z" w:initials="JS">
+    <w:p>
+      <w:pPr>
+        <w:pStyle w:val="CommentText"/>
+      </w:pPr>
+      <w:r>
+        <w:t>Footers were not altered or updated</w:t>
+      </w:r>
+    </w:p>
+  </w:comment>
+  <w:comment w:id="66" w:author="Aaron ." w:date="2020-04-19T01:37:00Z" w:initials="A.">
+    <w:p>
+      <w:pPr>
+        <w:pStyle w:val="CommentText"/>
+      </w:pPr>
+      <w:r>
+        <w:rPr>
+          <w:rStyle w:val="CommentReference"/>
+        </w:rPr>
+        <w:annotationRef/>
+      </w:r>
+      <w:r>
         <w:t>I believe the Comments and Concluding Remarks sections are to be filled out by the tester when running the tests.</w:t>
       </w:r>
     </w:p>
   </w:comment>
-  <w:comment w:id="51" w:author="Aaron ." w:date="2020-04-19T00:43:00Z" w:initials="A.">
+  <w:comment w:id="67" w:author="Aaron ." w:date="2020-04-19T00:43:00Z" w:initials="A.">
     <w:p>
       <w:pPr>
         <w:pStyle w:val="CommentText"/>
@@ -12034,14 +13159,11 @@
         <w:annotationRef/>
       </w:r>
       <w:r>
-        <w:t>Do you think it would be more useful to test for a string inside the actual file? Ex: searching for “DISABLE” would bring up CONTRAINT_TABLE file. The way the specification is worded makes me think that was more of the intended functionality</w:t>
-      </w:r>
-      <w:r>
-        <w:t>, but this seems correct too</w:t>
+        <w:t>Do you think it would be more useful to test for a string inside the actual file? Ex: searching for “DISABLE” would bring up CONTRAINT_TABLE file. The way the specification is worded makes me think that was more of the intended functionality, but this seems correct too</w:t>
       </w:r>
     </w:p>
   </w:comment>
-  <w:comment w:id="53" w:author="Aaron ." w:date="2020-04-19T01:37:00Z" w:initials="A.">
+  <w:comment w:id="69" w:author="Javier Soon" w:date="2020-04-21T02:40:00Z" w:initials="JS">
     <w:p>
       <w:pPr>
         <w:pStyle w:val="CommentText"/>
@@ -12053,11 +13175,65 @@
         <w:annotationRef/>
       </w:r>
       <w:r>
+        <w:t>Extra spaces, grammar</w:t>
+      </w:r>
+    </w:p>
+  </w:comment>
+  <w:comment w:id="70" w:author="Javier Soon" w:date="2020-04-21T02:40:00Z" w:initials="JS">
+    <w:p>
+      <w:pPr>
+        <w:pStyle w:val="CommentText"/>
+      </w:pPr>
+      <w:r>
+        <w:rPr>
+          <w:rStyle w:val="CommentReference"/>
+        </w:rPr>
+        <w:annotationRef/>
+      </w:r>
+      <w:r>
+        <w:rPr>
+          <w:rStyle w:val="CommentReference"/>
+        </w:rPr>
+        <w:annotationRef/>
+      </w:r>
+      <w:r>
+        <w:t>Footers were not altered or updated, white space</w:t>
+      </w:r>
+    </w:p>
+  </w:comment>
+  <w:comment w:id="71" w:author="Javier Soon" w:date="2020-04-21T02:46:00Z" w:initials="JS">
+    <w:p>
+      <w:pPr>
+        <w:pStyle w:val="CommentText"/>
+      </w:pPr>
+      <w:r>
+        <w:rPr>
+          <w:rStyle w:val="CommentReference"/>
+        </w:rPr>
+        <w:annotationRef/>
+      </w:r>
+      <w:r>
+        <w:t>Unnecessary blank page</w:t>
+      </w:r>
+    </w:p>
+  </w:comment>
+  <w:comment w:id="72" w:author="Aaron ." w:date="2020-04-19T01:37:00Z" w:initials="A.">
+    <w:p>
+      <w:pPr>
+        <w:pStyle w:val="CommentText"/>
+      </w:pPr>
+      <w:r>
+        <w:rPr>
+          <w:rStyle w:val="CommentReference"/>
+        </w:rPr>
+        <w:annotationRef/>
+      </w:r>
+      <w:r>
         <w:t>I believe the Comments and Concluding Remarks sections are to be filled out by the tester when running the tests.</w:t>
       </w:r>
     </w:p>
   </w:comment>
-  <w:comment w:id="55" w:author="Aaron ." w:date="2020-04-19T01:02:00Z" w:initials="A.">
+  <w:comment w:id="74" w:author="Aaron ." w:date="2020-04-19T01:02:00Z" w:initials="A.">
     <w:p>
       <w:pPr>
         <w:pStyle w:val="CommentText"/>
@@ -12077,14 +13253,11 @@
       </w:r>
       <w:proofErr w:type="gramEnd"/>
       <w:r>
-        <w:t xml:space="preserve"> then it may be useful to explain how</w:t>
-      </w:r>
-      <w:r>
-        <w:t>.</w:t>
+        <w:t xml:space="preserve"> then it may be useful to explain how.</w:t>
       </w:r>
     </w:p>
   </w:comment>
-  <w:comment w:id="56" w:author="Aaron ." w:date="2020-04-19T00:57:00Z" w:initials="A.">
+  <w:comment w:id="75" w:author="Javier Soon" w:date="2020-04-21T14:41:00Z" w:initials="JS">
     <w:p>
       <w:pPr>
         <w:pStyle w:val="CommentText"/>
@@ -12096,11 +13269,27 @@
         <w:annotationRef/>
       </w:r>
       <w:r>
+        <w:t>Can’t the tester make any changes in any of the other roles why this one in particular? Explanation?</w:t>
+      </w:r>
+    </w:p>
+  </w:comment>
+  <w:comment w:id="76" w:author="Aaron ." w:date="2020-04-19T00:57:00Z" w:initials="A.">
+    <w:p>
+      <w:pPr>
+        <w:pStyle w:val="CommentText"/>
+      </w:pPr>
+      <w:r>
+        <w:rPr>
+          <w:rStyle w:val="CommentReference"/>
+        </w:rPr>
+        <w:annotationRef/>
+      </w:r>
+      <w:r>
         <w:t>What if the user does not press enter after changing it?</w:t>
       </w:r>
     </w:p>
   </w:comment>
-  <w:comment w:id="54" w:author="Aaron ." w:date="2020-04-19T01:05:00Z" w:initials="A.">
+  <w:comment w:id="73" w:author="Aaron ." w:date="2020-04-19T01:05:00Z" w:initials="A.">
     <w:p>
       <w:pPr>
         <w:pStyle w:val="CommentText"/>
@@ -12116,7 +13305,7 @@
       </w:r>
     </w:p>
   </w:comment>
-  <w:comment w:id="58" w:author="Aaron ." w:date="2020-04-19T01:37:00Z" w:initials="A.">
+  <w:comment w:id="77" w:author="Javier Soon" w:date="2020-04-21T02:48:00Z" w:initials="JS">
     <w:p>
       <w:pPr>
         <w:pStyle w:val="CommentText"/>
@@ -12128,11 +13317,117 @@
         <w:annotationRef/>
       </w:r>
       <w:r>
+        <w:rPr>
+          <w:rStyle w:val="CommentReference"/>
+        </w:rPr>
+        <w:annotationRef/>
+      </w:r>
+      <w:r>
+        <w:t>Footers were not altered or updated, white space</w:t>
+      </w:r>
+    </w:p>
+  </w:comment>
+  <w:comment w:id="78" w:author="Javier Soon" w:date="2020-04-21T14:41:00Z" w:initials="JS">
+    <w:p>
+      <w:pPr>
+        <w:pStyle w:val="CommentText"/>
+      </w:pPr>
+      <w:r>
+        <w:rPr>
+          <w:rStyle w:val="CommentReference"/>
+        </w:rPr>
+        <w:annotationRef/>
+      </w:r>
+      <w:r>
+        <w:rPr>
+          <w:rStyle w:val="CommentReference"/>
+        </w:rPr>
+        <w:annotationRef/>
+      </w:r>
+      <w:r>
+        <w:t>It says that it saved, but are you sure it did, should the tester not open the file to locate the change?</w:t>
+      </w:r>
+    </w:p>
+    <w:p>
+      <w:pPr>
+        <w:pStyle w:val="CommentText"/>
+      </w:pPr>
+    </w:p>
+  </w:comment>
+  <w:comment w:id="80" w:author="Javier Soon" w:date="2020-04-21T02:48:00Z" w:initials="JS">
+    <w:p>
+      <w:pPr>
+        <w:pStyle w:val="CommentText"/>
+      </w:pPr>
+      <w:r>
+        <w:t xml:space="preserve">Extra </w:t>
+      </w:r>
+      <w:r>
+        <w:rPr>
+          <w:rStyle w:val="CommentReference"/>
+        </w:rPr>
+        <w:annotationRef/>
+      </w:r>
+      <w:r>
+        <w:t>spacing, grammar</w:t>
+      </w:r>
+    </w:p>
+  </w:comment>
+  <w:comment w:id="81" w:author="Javier Soon" w:date="2020-04-21T02:50:00Z" w:initials="JS">
+    <w:p>
+      <w:pPr>
+        <w:pStyle w:val="CommentText"/>
+      </w:pPr>
+      <w:r>
+        <w:rPr>
+          <w:rStyle w:val="CommentReference"/>
+        </w:rPr>
+        <w:annotationRef/>
+      </w:r>
+      <w:r>
+        <w:t>White spacing</w:t>
+      </w:r>
+    </w:p>
+  </w:comment>
+  <w:comment w:id="82" w:author="Javier Soon" w:date="2020-04-21T02:50:00Z" w:initials="JS">
+    <w:p>
+      <w:pPr>
+        <w:pStyle w:val="CommentText"/>
+      </w:pPr>
+      <w:r>
+        <w:rPr>
+          <w:rStyle w:val="CommentReference"/>
+        </w:rPr>
+        <w:annotationRef/>
+      </w:r>
+      <w:r>
+        <w:rPr>
+          <w:rStyle w:val="CommentReference"/>
+        </w:rPr>
+        <w:annotationRef/>
+      </w:r>
+      <w:r>
+        <w:t>Footers were not altered or updated, white space</w:t>
+      </w:r>
+    </w:p>
+  </w:comment>
+  <w:comment w:id="83" w:author="Aaron ." w:date="2020-04-19T01:37:00Z" w:initials="A.">
+    <w:p>
+      <w:pPr>
+        <w:pStyle w:val="CommentText"/>
+      </w:pPr>
+      <w:r>
+        <w:rPr>
+          <w:rStyle w:val="CommentReference"/>
+        </w:rPr>
+        <w:annotationRef/>
+      </w:r>
+      <w:r>
         <w:t>I believe the Comments and Concluding Remarks sections are to be filled out by the tester when running the tests.</w:t>
       </w:r>
     </w:p>
   </w:comment>
-  <w:comment w:id="59" w:author="Aaron ." w:date="2020-04-19T01:23:00Z" w:initials="A.">
+  <w:comment w:id="84" w:author="Javier Soon" w:date="2020-04-21T14:47:00Z" w:initials="JS">
     <w:p>
       <w:pPr>
         <w:pStyle w:val="CommentText"/>
@@ -12144,20 +13439,11 @@
         <w:annotationRef/>
       </w:r>
       <w:r>
-        <w:t>It would be helpful to mention the step of switching to the tester’s printer name</w:t>
-      </w:r>
-      <w:r>
-        <w:t>, or just</w:t>
-      </w:r>
-      <w:r>
-        <w:t xml:space="preserve"> change to</w:t>
-      </w:r>
-      <w:r>
-        <w:t xml:space="preserve"> printing to pdf to make it easier.</w:t>
+        <w:t>Is there a reason why this one was chosen instead of the other two?</w:t>
       </w:r>
     </w:p>
   </w:comment>
-  <w:comment w:id="60" w:author="Aaron ." w:date="2020-04-19T01:26:00Z" w:initials="A.">
+  <w:comment w:id="85" w:author="Aaron ." w:date="2020-04-19T01:23:00Z" w:initials="A.">
     <w:p>
       <w:pPr>
         <w:pStyle w:val="CommentText"/>
@@ -12169,17 +13455,11 @@
         <w:annotationRef/>
       </w:r>
       <w:r>
-        <w:t xml:space="preserve">The value 20 </w:t>
-      </w:r>
-      <w:r>
-        <w:t xml:space="preserve">in the results </w:t>
-      </w:r>
-      <w:r>
-        <w:t>is left from test 4, but the test does not state to run test 4 first.</w:t>
+        <w:t>It would be helpful to mention the step of switching to the tester’s printer name, or just change to printing to pdf to make it easier.</w:t>
       </w:r>
     </w:p>
   </w:comment>
-  <w:comment w:id="66" w:author="Aaron ." w:date="2020-04-19T01:38:00Z" w:initials="A.">
+  <w:comment w:id="86" w:author="Javier Soon" w:date="2020-04-21T15:15:00Z" w:initials="JS">
     <w:p>
       <w:pPr>
         <w:pStyle w:val="CommentText"/>
@@ -12191,13 +13471,505 @@
         <w:annotationRef/>
       </w:r>
       <w:r>
-        <w:t>It maybe useful to</w:t>
-      </w:r>
-      <w:r>
-        <w:t xml:space="preserve"> do a software requirements section, or just delete this section since you already explain the software needed anyway</w:t>
-      </w:r>
-      <w:bookmarkStart w:id="67" w:name="_GoBack"/>
-      <w:bookmarkEnd w:id="67"/>
+        <w:rPr>
+          <w:rStyle w:val="CommentReference"/>
+        </w:rPr>
+        <w:annotationRef/>
+      </w:r>
+      <w:r>
+        <w:rPr>
+          <w:rStyle w:val="CommentReference"/>
+        </w:rPr>
+        <w:annotationRef/>
+      </w:r>
+      <w:r>
+        <w:t>Footers were not altered or updated, white space</w:t>
+      </w:r>
+    </w:p>
+    <w:p>
+      <w:pPr>
+        <w:pStyle w:val="CommentText"/>
+      </w:pPr>
+    </w:p>
+  </w:comment>
+  <w:comment w:id="87" w:author="Aaron ." w:date="2020-04-19T01:26:00Z" w:initials="A.">
+    <w:p>
+      <w:pPr>
+        <w:pStyle w:val="CommentText"/>
+      </w:pPr>
+      <w:r>
+        <w:rPr>
+          <w:rStyle w:val="CommentReference"/>
+        </w:rPr>
+        <w:annotationRef/>
+      </w:r>
+      <w:r>
+        <w:t>The value 20 in the results is left from test 4, but the test does not state to run test 4 first.</w:t>
+      </w:r>
+    </w:p>
+  </w:comment>
+  <w:comment w:id="91" w:author="Javier Soon" w:date="2020-04-21T15:14:00Z" w:initials="JS">
+    <w:p>
+      <w:pPr>
+        <w:pStyle w:val="CommentText"/>
+      </w:pPr>
+      <w:r>
+        <w:rPr>
+          <w:rStyle w:val="CommentReference"/>
+        </w:rPr>
+        <w:annotationRef/>
+      </w:r>
+      <w:r>
+        <w:t>White space</w:t>
+      </w:r>
+    </w:p>
+  </w:comment>
+  <w:comment w:id="92" w:author="Javier Soon" w:date="2020-04-21T15:15:00Z" w:initials="JS">
+    <w:p>
+      <w:pPr>
+        <w:pStyle w:val="CommentText"/>
+      </w:pPr>
+      <w:r>
+        <w:rPr>
+          <w:rStyle w:val="CommentReference"/>
+        </w:rPr>
+        <w:annotationRef/>
+      </w:r>
+      <w:r>
+        <w:rPr>
+          <w:rStyle w:val="CommentReference"/>
+        </w:rPr>
+        <w:annotationRef/>
+      </w:r>
+      <w:r>
+        <w:rPr>
+          <w:rStyle w:val="CommentReference"/>
+        </w:rPr>
+        <w:annotationRef/>
+      </w:r>
+      <w:r>
+        <w:t>Footers were not altered or updated, white space</w:t>
+      </w:r>
+    </w:p>
+    <w:p>
+      <w:pPr>
+        <w:pStyle w:val="CommentText"/>
+      </w:pPr>
+    </w:p>
+    <w:p>
+      <w:pPr>
+        <w:pStyle w:val="CommentText"/>
+      </w:pPr>
+    </w:p>
+  </w:comment>
+  <w:comment w:id="94" w:author="Javier Soon" w:date="2020-04-21T15:29:00Z" w:initials="JS">
+    <w:p>
+      <w:pPr>
+        <w:pStyle w:val="CommentText"/>
+      </w:pPr>
+      <w:r>
+        <w:rPr>
+          <w:rStyle w:val="CommentReference"/>
+        </w:rPr>
+        <w:annotationRef/>
+      </w:r>
+      <w:r>
+        <w:t>Extra spaces, grammar</w:t>
+      </w:r>
+    </w:p>
+  </w:comment>
+  <w:comment w:id="95" w:author="Javier Soon" w:date="2020-04-21T15:29:00Z" w:initials="JS">
+    <w:p>
+      <w:pPr>
+        <w:pStyle w:val="CommentText"/>
+      </w:pPr>
+      <w:r>
+        <w:rPr>
+          <w:rStyle w:val="CommentReference"/>
+        </w:rPr>
+        <w:annotationRef/>
+      </w:r>
+      <w:r>
+        <w:rPr>
+          <w:rStyle w:val="CommentReference"/>
+        </w:rPr>
+        <w:annotationRef/>
+      </w:r>
+      <w:r>
+        <w:rPr>
+          <w:rStyle w:val="CommentReference"/>
+        </w:rPr>
+        <w:annotationRef/>
+      </w:r>
+      <w:r>
+        <w:rPr>
+          <w:rStyle w:val="CommentReference"/>
+        </w:rPr>
+        <w:annotationRef/>
+      </w:r>
+      <w:r>
+        <w:t>Footers were not altered or updated, white space</w:t>
+      </w:r>
+    </w:p>
+    <w:p>
+      <w:pPr>
+        <w:pStyle w:val="CommentText"/>
+      </w:pPr>
+    </w:p>
+  </w:comment>
+  <w:comment w:id="98" w:author="Javier Soon" w:date="2020-04-21T15:30:00Z" w:initials="JS">
+    <w:p>
+      <w:pPr>
+        <w:pStyle w:val="CommentText"/>
+      </w:pPr>
+      <w:r>
+        <w:rPr>
+          <w:rStyle w:val="CommentReference"/>
+        </w:rPr>
+        <w:annotationRef/>
+      </w:r>
+      <w:r>
+        <w:t>If template is unneeded, remove</w:t>
+      </w:r>
+    </w:p>
+  </w:comment>
+  <w:comment w:id="97" w:author="Aaron ." w:date="2020-04-19T01:38:00Z" w:initials="A.">
+    <w:p>
+      <w:pPr>
+        <w:pStyle w:val="CommentText"/>
+      </w:pPr>
+      <w:r>
+        <w:rPr>
+          <w:rStyle w:val="CommentReference"/>
+        </w:rPr>
+        <w:annotationRef/>
+      </w:r>
+      <w:r>
+        <w:t xml:space="preserve">It </w:t>
+      </w:r>
+      <w:proofErr w:type="spellStart"/>
+      <w:r>
+        <w:t>maybe</w:t>
+      </w:r>
+      <w:proofErr w:type="spellEnd"/>
+      <w:r>
+        <w:t xml:space="preserve"> useful to do a software requirements section, or just delete this section since you already explain the software needed anyway</w:t>
+      </w:r>
+    </w:p>
+  </w:comment>
+  <w:comment w:id="99" w:author="Javier Soon" w:date="2020-04-21T15:30:00Z" w:initials="JS">
+    <w:p>
+      <w:pPr>
+        <w:pStyle w:val="CommentText"/>
+      </w:pPr>
+      <w:r>
+        <w:rPr>
+          <w:rStyle w:val="CommentReference"/>
+        </w:rPr>
+        <w:annotationRef/>
+      </w:r>
+      <w:r>
+        <w:rPr>
+          <w:rStyle w:val="CommentReference"/>
+        </w:rPr>
+        <w:annotationRef/>
+      </w:r>
+      <w:r>
+        <w:rPr>
+          <w:rStyle w:val="CommentReference"/>
+        </w:rPr>
+        <w:annotationRef/>
+      </w:r>
+      <w:r>
+        <w:rPr>
+          <w:rStyle w:val="CommentReference"/>
+        </w:rPr>
+        <w:annotationRef/>
+      </w:r>
+      <w:r>
+        <w:t>Footers were not altered or updated, white space</w:t>
+      </w:r>
+    </w:p>
+    <w:p>
+      <w:pPr>
+        <w:pStyle w:val="CommentText"/>
+      </w:pPr>
+    </w:p>
+  </w:comment>
+  <w:comment w:id="105" w:author="Javier Soon" w:date="2020-04-21T15:31:00Z" w:initials="JS">
+    <w:p>
+      <w:pPr>
+        <w:pStyle w:val="CommentText"/>
+      </w:pPr>
+      <w:r>
+        <w:rPr>
+          <w:rStyle w:val="CommentReference"/>
+        </w:rPr>
+        <w:annotationRef/>
+      </w:r>
+      <w:r>
+        <w:rPr>
+          <w:rStyle w:val="CommentReference"/>
+        </w:rPr>
+        <w:annotationRef/>
+      </w:r>
+      <w:r>
+        <w:rPr>
+          <w:rStyle w:val="CommentReference"/>
+        </w:rPr>
+        <w:annotationRef/>
+      </w:r>
+      <w:r>
+        <w:rPr>
+          <w:rStyle w:val="CommentReference"/>
+        </w:rPr>
+        <w:annotationRef/>
+      </w:r>
+      <w:r>
+        <w:t>Footers were not altered or updated, white space</w:t>
+      </w:r>
+    </w:p>
+    <w:p>
+      <w:pPr>
+        <w:pStyle w:val="CommentText"/>
+      </w:pPr>
+    </w:p>
+  </w:comment>
+  <w:comment w:id="110" w:author="Javier Soon" w:date="2020-04-21T15:31:00Z" w:initials="JS">
+    <w:p>
+      <w:pPr>
+        <w:pStyle w:val="CommentText"/>
+      </w:pPr>
+      <w:r>
+        <w:rPr>
+          <w:rStyle w:val="CommentReference"/>
+        </w:rPr>
+        <w:annotationRef/>
+      </w:r>
+      <w:r>
+        <w:rPr>
+          <w:rStyle w:val="CommentReference"/>
+        </w:rPr>
+        <w:annotationRef/>
+      </w:r>
+      <w:r>
+        <w:rPr>
+          <w:rStyle w:val="CommentReference"/>
+        </w:rPr>
+        <w:annotationRef/>
+      </w:r>
+      <w:r>
+        <w:rPr>
+          <w:rStyle w:val="CommentReference"/>
+        </w:rPr>
+        <w:annotationRef/>
+      </w:r>
+      <w:r>
+        <w:t>Footers were not altered or updated, white space</w:t>
+      </w:r>
+    </w:p>
+    <w:p>
+      <w:pPr>
+        <w:pStyle w:val="CommentText"/>
+      </w:pPr>
+    </w:p>
+  </w:comment>
+  <w:comment w:id="116" w:author="Javier Soon" w:date="2020-04-21T15:31:00Z" w:initials="JS">
+    <w:p>
+      <w:pPr>
+        <w:pStyle w:val="CommentText"/>
+      </w:pPr>
+      <w:r>
+        <w:rPr>
+          <w:rStyle w:val="CommentReference"/>
+        </w:rPr>
+        <w:annotationRef/>
+      </w:r>
+      <w:r>
+        <w:rPr>
+          <w:rStyle w:val="CommentReference"/>
+        </w:rPr>
+        <w:annotationRef/>
+      </w:r>
+      <w:r>
+        <w:rPr>
+          <w:rStyle w:val="CommentReference"/>
+        </w:rPr>
+        <w:annotationRef/>
+      </w:r>
+      <w:r>
+        <w:rPr>
+          <w:rStyle w:val="CommentReference"/>
+        </w:rPr>
+        <w:annotationRef/>
+      </w:r>
+      <w:r>
+        <w:t>Footers were not altered or updated, white space</w:t>
+      </w:r>
+    </w:p>
+    <w:p>
+      <w:pPr>
+        <w:pStyle w:val="CommentText"/>
+      </w:pPr>
+    </w:p>
+  </w:comment>
+  <w:comment w:id="122" w:author="Javier Soon" w:date="2020-04-21T15:31:00Z" w:initials="JS">
+    <w:p>
+      <w:pPr>
+        <w:pStyle w:val="CommentText"/>
+      </w:pPr>
+      <w:r>
+        <w:rPr>
+          <w:rStyle w:val="CommentReference"/>
+        </w:rPr>
+        <w:annotationRef/>
+      </w:r>
+      <w:r>
+        <w:rPr>
+          <w:rStyle w:val="CommentReference"/>
+        </w:rPr>
+        <w:annotationRef/>
+      </w:r>
+      <w:r>
+        <w:rPr>
+          <w:rStyle w:val="CommentReference"/>
+        </w:rPr>
+        <w:annotationRef/>
+      </w:r>
+      <w:r>
+        <w:rPr>
+          <w:rStyle w:val="CommentReference"/>
+        </w:rPr>
+        <w:annotationRef/>
+      </w:r>
+      <w:r>
+        <w:t>Footers were not altered or updated, white space</w:t>
+      </w:r>
+    </w:p>
+    <w:p>
+      <w:pPr>
+        <w:pStyle w:val="CommentText"/>
+      </w:pPr>
+    </w:p>
+  </w:comment>
+  <w:comment w:id="126" w:author="Javier Soon" w:date="2020-04-21T15:32:00Z" w:initials="JS">
+    <w:p>
+      <w:pPr>
+        <w:pStyle w:val="CommentText"/>
+      </w:pPr>
+      <w:r>
+        <w:rPr>
+          <w:rStyle w:val="CommentReference"/>
+        </w:rPr>
+        <w:annotationRef/>
+      </w:r>
+      <w:r>
+        <w:rPr>
+          <w:rStyle w:val="CommentReference"/>
+        </w:rPr>
+        <w:annotationRef/>
+      </w:r>
+      <w:r>
+        <w:rPr>
+          <w:rStyle w:val="CommentReference"/>
+        </w:rPr>
+        <w:annotationRef/>
+      </w:r>
+      <w:r>
+        <w:rPr>
+          <w:rStyle w:val="CommentReference"/>
+        </w:rPr>
+        <w:annotationRef/>
+      </w:r>
+      <w:r>
+        <w:t>Footers were not altered or updated, white space</w:t>
+      </w:r>
+    </w:p>
+    <w:p>
+      <w:pPr>
+        <w:pStyle w:val="CommentText"/>
+      </w:pPr>
+    </w:p>
+  </w:comment>
+  <w:comment w:id="128" w:author="Javier Soon" w:date="2020-04-21T15:32:00Z" w:initials="JS">
+    <w:p>
+      <w:pPr>
+        <w:pStyle w:val="CommentText"/>
+      </w:pPr>
+      <w:r>
+        <w:rPr>
+          <w:rStyle w:val="CommentReference"/>
+        </w:rPr>
+        <w:annotationRef/>
+      </w:r>
+      <w:r>
+        <w:rPr>
+          <w:rStyle w:val="CommentReference"/>
+        </w:rPr>
+        <w:annotationRef/>
+      </w:r>
+      <w:r>
+        <w:rPr>
+          <w:rStyle w:val="CommentReference"/>
+        </w:rPr>
+        <w:annotationRef/>
+      </w:r>
+      <w:r>
+        <w:rPr>
+          <w:rStyle w:val="CommentReference"/>
+        </w:rPr>
+        <w:annotationRef/>
+      </w:r>
+      <w:r>
+        <w:t>Footers were not altered or updated, white space</w:t>
+      </w:r>
+    </w:p>
+    <w:p>
+      <w:pPr>
+        <w:pStyle w:val="CommentText"/>
+      </w:pPr>
+    </w:p>
+  </w:comment>
+  <w:comment w:id="130" w:author="Javier Soon" w:date="2020-04-21T15:32:00Z" w:initials="JS">
+    <w:p>
+      <w:pPr>
+        <w:pStyle w:val="CommentText"/>
+      </w:pPr>
+      <w:r>
+        <w:rPr>
+          <w:rStyle w:val="CommentReference"/>
+        </w:rPr>
+        <w:annotationRef/>
+      </w:r>
+      <w:r>
+        <w:rPr>
+          <w:rStyle w:val="CommentReference"/>
+        </w:rPr>
+        <w:annotationRef/>
+      </w:r>
+      <w:r>
+        <w:rPr>
+          <w:rStyle w:val="CommentReference"/>
+        </w:rPr>
+        <w:annotationRef/>
+      </w:r>
+      <w:r>
+        <w:rPr>
+          <w:rStyle w:val="CommentReference"/>
+        </w:rPr>
+        <w:annotationRef/>
+      </w:r>
+      <w:r>
+        <w:t>Footers were not altered or updated, white space</w:t>
+      </w:r>
+    </w:p>
+    <w:p>
+      <w:pPr>
+        <w:pStyle w:val="CommentText"/>
+      </w:pPr>
+      <w:r>
+        <w:t>The last page indicator is missing “29”</w:t>
+      </w:r>
     </w:p>
   </w:comment>
 </w:comments>
@@ -12206,50 +13978,130 @@
 <file path=word/commentsExtended.xml><?xml version="1.0" encoding="utf-8"?>
 <w15:commentsEx xmlns:wpc="http://schemas.microsoft.com/office/word/2010/wordprocessingCanvas" xmlns:cx="http://schemas.microsoft.com/office/drawing/2014/chartex" xmlns:cx1="http://schemas.microsoft.com/office/drawing/2015/9/8/chartex" xmlns:cx2="http://schemas.microsoft.com/office/drawing/2015/10/21/chartex" xmlns:cx3="http://schemas.microsoft.com/office/drawing/2016/5/9/chartex" xmlns:cx4="http://schemas.microsoft.com/office/drawing/2016/5/10/chartex" xmlns:cx5="http://schemas.microsoft.com/office/drawing/2016/5/11/chartex" xmlns:cx6="http://schemas.microsoft.com/office/drawing/2016/5/12/chartex" xmlns:cx7="http://schemas.microsoft.com/office/drawing/2016/5/13/chartex" xmlns:cx8="http://schemas.microsoft.com/office/drawing/2016/5/14/chartex" xmlns:mc="http://schemas.openxmlformats.org/markup-compatibility/2006" xmlns:aink="http://schemas.microsoft.com/office/drawing/2016/ink" xmlns:am3d="http://schemas.microsoft.com/office/drawing/2017/model3d" xmlns:o="urn:schemas-microsoft-com:office:office" xmlns:r="http://schemas.openxmlformats.org/officeDocument/2006/relationships" xmlns:m="http://schemas.openxmlformats.org/officeDocument/2006/math" xmlns:v="urn:schemas-microsoft-com:vml" xmlns:wp14="http://schemas.microsoft.com/office/word/2010/wordprocessingDrawing" xmlns:wp="http://schemas.openxmlformats.org/drawingml/2006/wordprocessingDrawing" xmlns:w10="urn:schemas-microsoft-com:office:word" xmlns:w="http://schemas.openxmlformats.org/wordprocessingml/2006/main" xmlns:w14="http://schemas.microsoft.com/office/word/2010/wordml" xmlns:w15="http://schemas.microsoft.com/office/word/2012/wordml" xmlns:w16cid="http://schemas.microsoft.com/office/word/2016/wordml/cid" xmlns:w16se="http://schemas.microsoft.com/office/word/2015/wordml/symex" xmlns:wpg="http://schemas.microsoft.com/office/word/2010/wordprocessingGroup" xmlns:wpi="http://schemas.microsoft.com/office/word/2010/wordprocessingInk" xmlns:wne="http://schemas.microsoft.com/office/word/2006/wordml" xmlns:wps="http://schemas.microsoft.com/office/word/2010/wordprocessingShape" mc:Ignorable="w14 w15 w16se w16cid wp14">
   <w15:commentEx w15:paraId="01F7FF4F" w15:done="0"/>
+  <w15:commentEx w15:paraId="64FA23A4" w15:done="0"/>
+  <w15:commentEx w15:paraId="712687C8" w15:done="0"/>
   <w15:commentEx w15:paraId="0C634658" w15:done="0"/>
+  <w15:commentEx w15:paraId="36506A17" w15:done="0"/>
+  <w15:commentEx w15:paraId="732614BE" w15:done="0"/>
+  <w15:commentEx w15:paraId="0F03F325" w15:done="0"/>
+  <w15:commentEx w15:paraId="32725E68" w15:done="0"/>
   <w15:commentEx w15:paraId="77A80977" w15:done="0"/>
   <w15:commentEx w15:paraId="0D0F3AE6" w15:done="0"/>
+  <w15:commentEx w15:paraId="07120531" w15:done="0"/>
+  <w15:commentEx w15:paraId="03AF441B" w15:done="0"/>
   <w15:commentEx w15:paraId="4FD5CE5B" w15:done="0"/>
+  <w15:commentEx w15:paraId="74F06D52" w15:done="0"/>
+  <w15:commentEx w15:paraId="43C065A9" w15:done="0"/>
+  <w15:commentEx w15:paraId="1EC3175D" w15:done="0"/>
+  <w15:commentEx w15:paraId="76F18F9D" w15:done="0"/>
   <w15:commentEx w15:paraId="763AB1FC" w15:done="0"/>
   <w15:commentEx w15:paraId="4ED09450" w15:done="0"/>
+  <w15:commentEx w15:paraId="5587420D" w15:done="0"/>
   <w15:commentEx w15:paraId="0C76CAD5" w15:done="0"/>
   <w15:commentEx w15:paraId="283D0ABA" w15:done="0"/>
   <w15:commentEx w15:paraId="2F81F609" w15:done="0"/>
+  <w15:commentEx w15:paraId="4BCEDCDA" w15:done="0"/>
+  <w15:commentEx w15:paraId="4EB684CE" w15:done="0"/>
+  <w15:commentEx w15:paraId="48980558" w15:done="0"/>
   <w15:commentEx w15:paraId="480FB86A" w15:done="0"/>
   <w15:commentEx w15:paraId="67B0D534" w15:done="0"/>
+  <w15:commentEx w15:paraId="6AF289A8" w15:done="0"/>
+  <w15:commentEx w15:paraId="3E1CD4D9" w15:done="0"/>
+  <w15:commentEx w15:paraId="22D7D808" w15:done="0"/>
   <w15:commentEx w15:paraId="44376C93" w15:done="0"/>
   <w15:commentEx w15:paraId="1F2B585E" w15:done="0"/>
+  <w15:commentEx w15:paraId="40DD1028" w15:done="0"/>
   <w15:commentEx w15:paraId="2F21E74C" w15:done="0"/>
   <w15:commentEx w15:paraId="3CE52C27" w15:done="0"/>
+  <w15:commentEx w15:paraId="45A50A45" w15:done="0"/>
+  <w15:commentEx w15:paraId="4BB2440E" w15:done="0"/>
+  <w15:commentEx w15:paraId="01EB054F" w15:done="0"/>
+  <w15:commentEx w15:paraId="1266711E" w15:done="0"/>
+  <w15:commentEx w15:paraId="19BBF97F" w15:done="0"/>
   <w15:commentEx w15:paraId="0A7E0F91" w15:done="0"/>
+  <w15:commentEx w15:paraId="3374835E" w15:done="0"/>
   <w15:commentEx w15:paraId="6BA46B20" w15:done="0"/>
+  <w15:commentEx w15:paraId="512108EA" w15:done="0"/>
   <w15:commentEx w15:paraId="2CA222EB" w15:done="0"/>
+  <w15:commentEx w15:paraId="1A63357F" w15:done="0"/>
+  <w15:commentEx w15:paraId="2F41CB33" w15:done="0"/>
+  <w15:commentEx w15:paraId="6D24842C" w15:done="0"/>
+  <w15:commentEx w15:paraId="24B7A789" w15:done="0"/>
+  <w15:commentEx w15:paraId="7E36EE70" w15:done="0"/>
   <w15:commentEx w15:paraId="3BFD65C3" w15:done="0"/>
+  <w15:commentEx w15:paraId="05AD5066" w15:done="0"/>
+  <w15:commentEx w15:paraId="35D5331D" w15:done="0"/>
+  <w15:commentEx w15:paraId="534662B8" w15:done="0"/>
+  <w15:commentEx w15:paraId="762101A5" w15:done="0"/>
+  <w15:commentEx w15:paraId="697AF170" w15:done="0"/>
+  <w15:commentEx w15:paraId="147FB01F" w15:done="0"/>
+  <w15:commentEx w15:paraId="58A02629" w15:done="0"/>
+  <w15:commentEx w15:paraId="31513896" w15:done="0"/>
 </w15:commentsEx>
 </file>
 
 <file path=word/commentsIds.xml><?xml version="1.0" encoding="utf-8"?>
 <w16cid:commentsIds xmlns:wpc="http://schemas.microsoft.com/office/word/2010/wordprocessingCanvas" xmlns:cx="http://schemas.microsoft.com/office/drawing/2014/chartex" xmlns:cx1="http://schemas.microsoft.com/office/drawing/2015/9/8/chartex" xmlns:cx2="http://schemas.microsoft.com/office/drawing/2015/10/21/chartex" xmlns:cx3="http://schemas.microsoft.com/office/drawing/2016/5/9/chartex" xmlns:cx4="http://schemas.microsoft.com/office/drawing/2016/5/10/chartex" xmlns:cx5="http://schemas.microsoft.com/office/drawing/2016/5/11/chartex" xmlns:cx6="http://schemas.microsoft.com/office/drawing/2016/5/12/chartex" xmlns:cx7="http://schemas.microsoft.com/office/drawing/2016/5/13/chartex" xmlns:cx8="http://schemas.microsoft.com/office/drawing/2016/5/14/chartex" xmlns:mc="http://schemas.openxmlformats.org/markup-compatibility/2006" xmlns:aink="http://schemas.microsoft.com/office/drawing/2016/ink" xmlns:am3d="http://schemas.microsoft.com/office/drawing/2017/model3d" xmlns:o="urn:schemas-microsoft-com:office:office" xmlns:r="http://schemas.openxmlformats.org/officeDocument/2006/relationships" xmlns:m="http://schemas.openxmlformats.org/officeDocument/2006/math" xmlns:v="urn:schemas-microsoft-com:vml" xmlns:wp14="http://schemas.microsoft.com/office/word/2010/wordprocessingDrawing" xmlns:wp="http://schemas.openxmlformats.org/drawingml/2006/wordprocessingDrawing" xmlns:w10="urn:schemas-microsoft-com:office:word" xmlns:w="http://schemas.openxmlformats.org/wordprocessingml/2006/main" xmlns:w14="http://schemas.microsoft.com/office/word/2010/wordml" xmlns:w15="http://schemas.microsoft.com/office/word/2012/wordml" xmlns:w16cid="http://schemas.microsoft.com/office/word/2016/wordml/cid" xmlns:w16se="http://schemas.microsoft.com/office/word/2015/wordml/symex" xmlns:wpg="http://schemas.microsoft.com/office/word/2010/wordprocessingGroup" xmlns:wpi="http://schemas.microsoft.com/office/word/2010/wordprocessingInk" xmlns:wne="http://schemas.microsoft.com/office/word/2006/wordml" xmlns:wps="http://schemas.microsoft.com/office/word/2010/wordprocessingShape" mc:Ignorable="w14 w15 w16se w16cid wp14">
   <w16cid:commentId w16cid:paraId="01F7FF4F" w16cid:durableId="22461336"/>
+  <w16cid:commentId w16cid:paraId="64FA23A4" w16cid:durableId="2248B127"/>
+  <w16cid:commentId w16cid:paraId="712687C8" w16cid:durableId="2248B14B"/>
   <w16cid:commentId w16cid:paraId="0C634658" w16cid:durableId="22461A06"/>
+  <w16cid:commentId w16cid:paraId="36506A17" w16cid:durableId="2248B1C2"/>
+  <w16cid:commentId w16cid:paraId="732614BE" w16cid:durableId="2248CE9F"/>
+  <w16cid:commentId w16cid:paraId="0F03F325" w16cid:durableId="2248CE8B"/>
+  <w16cid:commentId w16cid:paraId="32725E68" w16cid:durableId="2248CEDD"/>
   <w16cid:commentId w16cid:paraId="77A80977" w16cid:durableId="22461EBF"/>
   <w16cid:commentId w16cid:paraId="0D0F3AE6" w16cid:durableId="22461574"/>
+  <w16cid:commentId w16cid:paraId="07120531" w16cid:durableId="2248D08D"/>
+  <w16cid:commentId w16cid:paraId="03AF441B" w16cid:durableId="2248D7B2"/>
   <w16cid:commentId w16cid:paraId="4FD5CE5B" w16cid:durableId="224629B6"/>
+  <w16cid:commentId w16cid:paraId="74F06D52" w16cid:durableId="2248D7C0"/>
+  <w16cid:commentId w16cid:paraId="43C065A9" w16cid:durableId="2248D677"/>
+  <w16cid:commentId w16cid:paraId="1EC3175D" w16cid:durableId="2248D5A4"/>
+  <w16cid:commentId w16cid:paraId="76F18F9D" w16cid:durableId="2248D7FF"/>
   <w16cid:commentId w16cid:paraId="763AB1FC" w16cid:durableId="224617C5"/>
   <w16cid:commentId w16cid:paraId="4ED09450" w16cid:durableId="224629C3"/>
+  <w16cid:commentId w16cid:paraId="5587420D" w16cid:durableId="2248D8D6"/>
   <w16cid:commentId w16cid:paraId="0C76CAD5" w16cid:durableId="22461815"/>
   <w16cid:commentId w16cid:paraId="283D0ABA" w16cid:durableId="2246211A"/>
   <w16cid:commentId w16cid:paraId="2F81F609" w16cid:durableId="224620AB"/>
+  <w16cid:commentId w16cid:paraId="4BCEDCDA" w16cid:durableId="2248D9D6"/>
+  <w16cid:commentId w16cid:paraId="4EB684CE" w16cid:durableId="2248D931"/>
+  <w16cid:commentId w16cid:paraId="48980558" w16cid:durableId="2248D941"/>
   <w16cid:commentId w16cid:paraId="480FB86A" w16cid:durableId="224629CE"/>
   <w16cid:commentId w16cid:paraId="67B0D534" w16cid:durableId="22461D48"/>
+  <w16cid:commentId w16cid:paraId="6AF289A8" w16cid:durableId="2248DB8C"/>
+  <w16cid:commentId w16cid:paraId="3E1CD4D9" w16cid:durableId="2248DB9B"/>
+  <w16cid:commentId w16cid:paraId="22D7D808" w16cid:durableId="2248DCED"/>
   <w16cid:commentId w16cid:paraId="44376C93" w16cid:durableId="224629DC"/>
   <w16cid:commentId w16cid:paraId="1F2B585E" w16cid:durableId="22462189"/>
+  <w16cid:commentId w16cid:paraId="40DD1028" w16cid:durableId="2249849A"/>
   <w16cid:commentId w16cid:paraId="2F21E74C" w16cid:durableId="22462083"/>
   <w16cid:commentId w16cid:paraId="3CE52C27" w16cid:durableId="2246225D"/>
+  <w16cid:commentId w16cid:paraId="45A50A45" w16cid:durableId="2248DD66"/>
+  <w16cid:commentId w16cid:paraId="4BB2440E" w16cid:durableId="224984AC"/>
+  <w16cid:commentId w16cid:paraId="01EB054F" w16cid:durableId="2248DD86"/>
+  <w16cid:commentId w16cid:paraId="1266711E" w16cid:durableId="2248DE01"/>
+  <w16cid:commentId w16cid:paraId="19BBF97F" w16cid:durableId="2248DE0C"/>
   <w16cid:commentId w16cid:paraId="0A7E0F91" w16cid:durableId="224629E6"/>
+  <w16cid:commentId w16cid:paraId="3374835E" w16cid:durableId="224985F1"/>
   <w16cid:commentId w16cid:paraId="6BA46B20" w16cid:durableId="22462694"/>
+  <w16cid:commentId w16cid:paraId="512108EA" w16cid:durableId="22498C88"/>
   <w16cid:commentId w16cid:paraId="2CA222EB" w16cid:durableId="22462749"/>
+  <w16cid:commentId w16cid:paraId="1A63357F" w16cid:durableId="22498C6E"/>
+  <w16cid:commentId w16cid:paraId="2F41CB33" w16cid:durableId="22498C95"/>
+  <w16cid:commentId w16cid:paraId="6D24842C" w16cid:durableId="22498FC4"/>
+  <w16cid:commentId w16cid:paraId="24B7A789" w16cid:durableId="22498FD9"/>
+  <w16cid:commentId w16cid:paraId="7E36EE70" w16cid:durableId="22498FFD"/>
   <w16cid:commentId w16cid:paraId="3BFD65C3" w16cid:durableId="22462A32"/>
+  <w16cid:commentId w16cid:paraId="05AD5066" w16cid:durableId="22499020"/>
+  <w16cid:commentId w16cid:paraId="35D5331D" w16cid:durableId="22499050"/>
+  <w16cid:commentId w16cid:paraId="534662B8" w16cid:durableId="22499057"/>
+  <w16cid:commentId w16cid:paraId="762101A5" w16cid:durableId="22499064"/>
+  <w16cid:commentId w16cid:paraId="697AF170" w16cid:durableId="2249906F"/>
+  <w16cid:commentId w16cid:paraId="147FB01F" w16cid:durableId="22499078"/>
+  <w16cid:commentId w16cid:paraId="58A02629" w16cid:durableId="22499080"/>
+  <w16cid:commentId w16cid:paraId="31513896" w16cid:durableId="22499088"/>
 </w16cid:commentsIds>
 </file>
 
@@ -13202,7 +15054,7 @@
               <w:bCs/>
               <w:noProof/>
             </w:rPr>
-            <w:t>4/19/2020</w:t>
+            <w:t>4/21/2020</w:t>
           </w:r>
           <w:r>
             <w:rPr>
@@ -13245,7 +15097,7 @@
               <w:bCs/>
               <w:noProof/>
             </w:rPr>
-            <w:t>12:00 AM</w:t>
+            <w:t>2:17 PM</w:t>
           </w:r>
           <w:r>
             <w:rPr>
@@ -17190,6 +19042,9 @@
   <w15:person w15:author="Aaron .">
     <w15:presenceInfo w15:providerId="Windows Live" w15:userId="79102a4d7133e3ce"/>
   </w15:person>
+  <w15:person w15:author="Javier Soon">
+    <w15:presenceInfo w15:providerId="Windows Live" w15:userId="960a8a61b321bc05"/>
+  </w15:person>
 </w15:people>
 </file>
 
@@ -17204,7 +19059,7 @@
     </w:rPrDefault>
     <w:pPrDefault/>
   </w:docDefaults>
-  <w:latentStyles w:defLockedState="0" w:defUIPriority="0" w:defSemiHidden="0" w:defUnhideWhenUsed="0" w:defQFormat="0" w:count="377">
+  <w:latentStyles w:defLockedState="0" w:defUIPriority="0" w:defSemiHidden="0" w:defUnhideWhenUsed="0" w:defQFormat="0" w:count="376">
     <w:lsdException w:name="Normal" w:qFormat="1"/>
     <w:lsdException w:name="heading 1" w:qFormat="1"/>
     <w:lsdException w:name="heading 2" w:qFormat="1"/>
@@ -17223,7 +19078,7 @@
     <w:lsdException w:name="Subtitle" w:qFormat="1"/>
     <w:lsdException w:name="Hyperlink" w:uiPriority="99"/>
     <w:lsdException w:name="Strong" w:qFormat="1"/>
-    <w:lsdException w:name="Emphasis" w:qFormat="1"/>
+    <w:lsdException w:name="Emphasis" w:uiPriority="20" w:qFormat="1"/>
     <w:lsdException w:name="HTML Typewriter" w:semiHidden="1" w:unhideWhenUsed="1"/>
     <w:lsdException w:name="Normal Table" w:semiHidden="1" w:unhideWhenUsed="1"/>
     <w:lsdException w:name="Outline List 2" w:semiHidden="1" w:unhideWhenUsed="1"/>
@@ -17492,7 +19347,6 @@
     <w:lsdException w:name="Hashtag" w:semiHidden="1" w:uiPriority="99" w:unhideWhenUsed="1"/>
     <w:lsdException w:name="Unresolved Mention" w:semiHidden="1" w:uiPriority="99" w:unhideWhenUsed="1"/>
     <w:lsdException w:name="Smart Link" w:semiHidden="1" w:uiPriority="99" w:unhideWhenUsed="1"/>
-    <w:lsdException w:name="Smart Link Error" w:semiHidden="1" w:uiPriority="99" w:unhideWhenUsed="1"/>
   </w:latentStyles>
   <w:style w:type="paragraph" w:default="1" w:styleId="Normal">
     <w:name w:val="Normal"/>
@@ -18517,6 +20371,17 @@
       <w:u w:val="single"/>
     </w:rPr>
   </w:style>
+  <w:style w:type="character" w:styleId="Emphasis">
+    <w:name w:val="Emphasis"/>
+    <w:basedOn w:val="DefaultParagraphFont"/>
+    <w:uiPriority w:val="20"/>
+    <w:qFormat/>
+    <w:rsid w:val="00C275D3"/>
+    <w:rPr>
+      <w:i/>
+      <w:iCs/>
+    </w:rPr>
+  </w:style>
 </w:styles>
 </file>
 
@@ -18820,7 +20685,7 @@
 </file>
 
 <file path=customXml/itemProps1.xml><?xml version="1.0" encoding="utf-8"?>
-<ds:datastoreItem xmlns:ds="http://schemas.openxmlformats.org/officeDocument/2006/customXml" ds:itemID="{197F4D38-75A9-4E3F-9364-B7214834DF36}">
+<ds:datastoreItem xmlns:ds="http://schemas.openxmlformats.org/officeDocument/2006/customXml" ds:itemID="{92A8388B-D416-4339-B28D-5401AEA35FD2}">
   <ds:schemaRefs>
     <ds:schemaRef ds:uri="http://schemas.openxmlformats.org/officeDocument/2006/bibliography"/>
   </ds:schemaRefs>

</xml_diff>